<commit_message>
Removed Lorem Ipsum and added my information
</commit_message>
<xml_diff>
--- a/Resume.docx
+++ b/Resume.docx
@@ -1,10 +1,10 @@
 
 <file path=word/document.xml><?xml version="1.0" encoding="utf-8"?>
-<w:document xmlns:wpc="http://schemas.microsoft.com/office/word/2010/wordprocessingCanvas" xmlns:cx="http://schemas.microsoft.com/office/drawing/2014/chartex" xmlns:cx1="http://schemas.microsoft.com/office/drawing/2015/9/8/chartex" xmlns:cx2="http://schemas.microsoft.com/office/drawing/2015/10/21/chartex" xmlns:cx3="http://schemas.microsoft.com/office/drawing/2016/5/9/chartex" xmlns:cx4="http://schemas.microsoft.com/office/drawing/2016/5/10/chartex" xmlns:cx5="http://schemas.microsoft.com/office/drawing/2016/5/11/chartex" xmlns:cx6="http://schemas.microsoft.com/office/drawing/2016/5/12/chartex" xmlns:cx7="http://schemas.microsoft.com/office/drawing/2016/5/13/chartex" xmlns:cx8="http://schemas.microsoft.com/office/drawing/2016/5/14/chartex" xmlns:mc="http://schemas.openxmlformats.org/markup-compatibility/2006" xmlns:aink="http://schemas.microsoft.com/office/drawing/2016/ink" xmlns:am3d="http://schemas.microsoft.com/office/drawing/2017/model3d" xmlns:o="urn:schemas-microsoft-com:office:office" xmlns:r="http://schemas.openxmlformats.org/officeDocument/2006/relationships" xmlns:m="http://schemas.openxmlformats.org/officeDocument/2006/math" xmlns:v="urn:schemas-microsoft-com:vml" xmlns:wp14="http://schemas.microsoft.com/office/word/2010/wordprocessingDrawing" xmlns:wp="http://schemas.openxmlformats.org/drawingml/2006/wordprocessingDrawing" xmlns:w10="urn:schemas-microsoft-com:office:word" xmlns:w="http://schemas.openxmlformats.org/wordprocessingml/2006/main" xmlns:w14="http://schemas.microsoft.com/office/word/2010/wordml" xmlns:w15="http://schemas.microsoft.com/office/word/2012/wordml" xmlns:w16cid="http://schemas.microsoft.com/office/word/2016/wordml/cid" xmlns:w16se="http://schemas.microsoft.com/office/word/2015/wordml/symex" xmlns:wpg="http://schemas.microsoft.com/office/word/2010/wordprocessingGroup" xmlns:wpi="http://schemas.microsoft.com/office/word/2010/wordprocessingInk" xmlns:wne="http://schemas.microsoft.com/office/word/2006/wordml" xmlns:wps="http://schemas.microsoft.com/office/word/2010/wordprocessingShape" mc:Ignorable="w14 w15 w16se w16cid wp14">
+<w:document xmlns:wpc="http://schemas.microsoft.com/office/word/2010/wordprocessingCanvas" xmlns:cx="http://schemas.microsoft.com/office/drawing/2014/chartex" xmlns:cx1="http://schemas.microsoft.com/office/drawing/2015/9/8/chartex" xmlns:cx2="http://schemas.microsoft.com/office/drawing/2015/10/21/chartex" xmlns:cx3="http://schemas.microsoft.com/office/drawing/2016/5/9/chartex" xmlns:cx4="http://schemas.microsoft.com/office/drawing/2016/5/10/chartex" xmlns:cx5="http://schemas.microsoft.com/office/drawing/2016/5/11/chartex" xmlns:cx6="http://schemas.microsoft.com/office/drawing/2016/5/12/chartex" xmlns:cx7="http://schemas.microsoft.com/office/drawing/2016/5/13/chartex" xmlns:cx8="http://schemas.microsoft.com/office/drawing/2016/5/14/chartex" xmlns:mc="http://schemas.openxmlformats.org/markup-compatibility/2006" xmlns:aink="http://schemas.microsoft.com/office/drawing/2016/ink" xmlns:am3d="http://schemas.microsoft.com/office/drawing/2017/model3d" xmlns:o="urn:schemas-microsoft-com:office:office" xmlns:r="http://schemas.openxmlformats.org/officeDocument/2006/relationships" xmlns:m="http://schemas.openxmlformats.org/officeDocument/2006/math" xmlns:v="urn:schemas-microsoft-com:vml" xmlns:wp14="http://schemas.microsoft.com/office/word/2010/wordprocessingDrawing" xmlns:wp="http://schemas.openxmlformats.org/drawingml/2006/wordprocessingDrawing" xmlns:w10="urn:schemas-microsoft-com:office:word" xmlns:w="http://schemas.openxmlformats.org/wordprocessingml/2006/main" xmlns:w14="http://schemas.microsoft.com/office/word/2010/wordml" xmlns:w15="http://schemas.microsoft.com/office/word/2012/wordml" xmlns:w16cex="http://schemas.microsoft.com/office/word/2018/wordml/cex" xmlns:w16cid="http://schemas.microsoft.com/office/word/2016/wordml/cid" xmlns:w16="http://schemas.microsoft.com/office/word/2018/wordml" xmlns:w16se="http://schemas.microsoft.com/office/word/2015/wordml/symex" xmlns:wpg="http://schemas.microsoft.com/office/word/2010/wordprocessingGroup" xmlns:wpi="http://schemas.microsoft.com/office/word/2010/wordprocessingInk" xmlns:wne="http://schemas.microsoft.com/office/word/2006/wordml" xmlns:wps="http://schemas.microsoft.com/office/word/2010/wordprocessingShape" mc:Ignorable="w14 w15 w16se w16cid w16 w16cex wp14">
   <w:body>
     <w:p>
       <w:pPr>
-        <w:spacing w:after="0" w:line="360" w:lineRule="auto"/>
+        <w:spacing w:after="0" w:line="264" w:lineRule="auto"/>
         <w:ind w:left="144"/>
         <w:contextualSpacing/>
         <w:jc w:val="center"/>
@@ -27,7 +27,7 @@
     </w:p>
     <w:p>
       <w:pPr>
-        <w:spacing w:after="0" w:line="360" w:lineRule="auto"/>
+        <w:spacing w:after="0" w:line="264" w:lineRule="auto"/>
         <w:ind w:left="144"/>
         <w:jc w:val="center"/>
         <w:rPr>
@@ -79,84 +79,7 @@
         </w:rPr>
         <w:t xml:space="preserve"> </w:t>
       </w:r>
-      <w:r>
-        <w:rPr>
-          <w:rFonts w:ascii="Times New Roman" w:hAnsi="Times New Roman" w:cs="Times New Roman"/>
-          <w:color w:val="000000" w:themeColor="text1"/>
-        </w:rPr>
-        <w:t xml:space="preserve"> </w:t>
-      </w:r>
       <w:hyperlink r:id="rId6" w:history="1">
-        <w:r>
-          <w:rPr>
-            <w:rStyle w:val="Hyperlink"/>
-            <w:rFonts w:ascii="Times New Roman" w:hAnsi="Times New Roman" w:cs="Times New Roman"/>
-            <w:u w:val="none"/>
-          </w:rPr>
-          <w:t>github.com/ChrisDombele</w:t>
-        </w:r>
-      </w:hyperlink>
-      <w:r>
-        <w:rPr>
-          <w:rFonts w:ascii="Times New Roman" w:hAnsi="Times New Roman" w:cs="Times New Roman"/>
-          <w:color w:val="000000" w:themeColor="text1"/>
-        </w:rPr>
-        <w:t xml:space="preserve"> </w:t>
-      </w:r>
-      <w:r>
-        <w:rPr>
-          <w:rFonts w:ascii="Times New Roman" w:hAnsi="Times New Roman" w:cs="Times New Roman"/>
-          <w:b/>
-          <w:color w:val="000000" w:themeColor="text1"/>
-        </w:rPr>
-        <w:t>|</w:t>
-      </w:r>
-      <w:r>
-        <w:rPr>
-          <w:rFonts w:ascii="Times New Roman" w:hAnsi="Times New Roman" w:cs="Times New Roman"/>
-          <w:b/>
-          <w:color w:val="000000" w:themeColor="text1"/>
-        </w:rPr>
-        <w:t xml:space="preserve"> </w:t>
-      </w:r>
-      <w:r>
-        <w:rPr>
-          <w:rStyle w:val="Hyperlink"/>
-          <w:rFonts w:ascii="Times New Roman" w:hAnsi="Times New Roman" w:cs="Times New Roman"/>
-          <w:color w:val="000000" w:themeColor="text1"/>
-          <w:u w:val="none"/>
-        </w:rPr>
-        <w:t>linkedin.com/in/</w:t>
-      </w:r>
-      <w:proofErr w:type="spellStart"/>
-      <w:r>
-        <w:rPr>
-          <w:rStyle w:val="Hyperlink"/>
-          <w:rFonts w:ascii="Times New Roman" w:hAnsi="Times New Roman" w:cs="Times New Roman"/>
-          <w:color w:val="000000" w:themeColor="text1"/>
-          <w:u w:val="none"/>
-        </w:rPr>
-        <w:t>christopherdombele</w:t>
-      </w:r>
-      <w:proofErr w:type="spellEnd"/>
-      <w:r>
-        <w:rPr>
-          <w:rStyle w:val="Hyperlink"/>
-          <w:rFonts w:ascii="Times New Roman" w:hAnsi="Times New Roman" w:cs="Times New Roman"/>
-          <w:color w:val="000000" w:themeColor="text1"/>
-          <w:u w:val="none"/>
-        </w:rPr>
-        <w:t xml:space="preserve">/ </w:t>
-      </w:r>
-      <w:r>
-        <w:rPr>
-          <w:rFonts w:ascii="Times New Roman" w:hAnsi="Times New Roman" w:cs="Times New Roman"/>
-          <w:b/>
-          <w:color w:val="000000" w:themeColor="text1"/>
-        </w:rPr>
-        <w:t xml:space="preserve">| </w:t>
-      </w:r>
-      <w:hyperlink r:id="rId7" w:history="1">
         <w:r>
           <w:rPr>
             <w:rStyle w:val="Hyperlink"/>
@@ -167,546 +90,386 @@
       </w:hyperlink>
       <w:r>
         <w:rPr>
-          <w:rStyle w:val="Hyperlink"/>
-          <w:rFonts w:ascii="Times New Roman" w:hAnsi="Times New Roman" w:cs="Times New Roman"/>
-          <w:color w:val="000000" w:themeColor="text1"/>
-          <w:u w:val="none"/>
+          <w:rFonts w:ascii="Times New Roman" w:hAnsi="Times New Roman" w:cs="Times New Roman"/>
+          <w:color w:val="000000" w:themeColor="text1"/>
         </w:rPr>
         <w:t xml:space="preserve"> </w:t>
-      </w:r>
-      <w:r>
-        <w:rPr>
-          <w:rStyle w:val="Hyperlink"/>
-          <w:rFonts w:ascii="Times New Roman" w:hAnsi="Times New Roman" w:cs="Times New Roman"/>
-          <w:color w:val="000000" w:themeColor="text1"/>
-          <w:u w:val="none"/>
-        </w:rPr>
-        <w:t xml:space="preserve">| Coop/Internship Availability: </w:t>
-      </w:r>
-      <w:r>
-        <w:rPr>
-          <w:rStyle w:val="Hyperlink"/>
-          <w:rFonts w:ascii="Times New Roman" w:hAnsi="Times New Roman" w:cs="Times New Roman"/>
-          <w:color w:val="000000" w:themeColor="text1"/>
-          <w:u w:val="none"/>
-        </w:rPr>
-        <w:t>September</w:t>
-      </w:r>
-      <w:r>
-        <w:rPr>
-          <w:rStyle w:val="Hyperlink"/>
-          <w:rFonts w:ascii="Times New Roman" w:hAnsi="Times New Roman" w:cs="Times New Roman"/>
-          <w:color w:val="000000" w:themeColor="text1"/>
-          <w:u w:val="none"/>
-        </w:rPr>
-        <w:t xml:space="preserve"> </w:t>
-      </w:r>
-      <w:r>
-        <w:rPr>
-          <w:rStyle w:val="Hyperlink"/>
-          <w:rFonts w:ascii="Times New Roman" w:hAnsi="Times New Roman" w:cs="Times New Roman"/>
-          <w:color w:val="000000" w:themeColor="text1"/>
-          <w:u w:val="none"/>
-        </w:rPr>
-        <w:t>through December 2019</w:t>
       </w:r>
     </w:p>
     <w:p>
       <w:pPr>
-        <w:spacing w:after="0" w:line="360" w:lineRule="auto"/>
+        <w:spacing w:after="0" w:line="264" w:lineRule="auto"/>
+        <w:ind w:left="144"/>
+        <w:jc w:val="center"/>
+        <w:rPr>
+          <w:rFonts w:ascii="Times New Roman" w:hAnsi="Times New Roman" w:cs="Times New Roman"/>
+          <w:color w:val="000000" w:themeColor="text1"/>
+        </w:rPr>
+      </w:pPr>
+      <w:hyperlink r:id="rId7" w:history="1">
+        <w:r>
+          <w:rPr>
+            <w:rStyle w:val="Hyperlink"/>
+            <w:rFonts w:ascii="Times New Roman" w:hAnsi="Times New Roman" w:cs="Times New Roman"/>
+            <w:u w:val="none"/>
+          </w:rPr>
+          <w:t>github.com/</w:t>
+        </w:r>
+        <w:proofErr w:type="spellStart"/>
+        <w:r>
+          <w:rPr>
+            <w:rStyle w:val="Hyperlink"/>
+            <w:rFonts w:ascii="Times New Roman" w:hAnsi="Times New Roman" w:cs="Times New Roman"/>
+            <w:u w:val="none"/>
+          </w:rPr>
+          <w:t>ChrisDombele</w:t>
+        </w:r>
+        <w:proofErr w:type="spellEnd"/>
+      </w:hyperlink>
+      <w:r>
         <w:rPr>
           <w:rFonts w:ascii="Times New Roman" w:hAnsi="Times New Roman" w:cs="Times New Roman"/>
           <w:b/>
           <w:color w:val="000000" w:themeColor="text1"/>
-          <w:u w:val="single"/>
-        </w:rPr>
-      </w:pPr>
+        </w:rPr>
+        <w:t xml:space="preserve"> </w:t>
+      </w:r>
       <w:r>
         <w:rPr>
           <w:rFonts w:ascii="Times New Roman" w:hAnsi="Times New Roman" w:cs="Times New Roman"/>
           <w:b/>
           <w:color w:val="000000" w:themeColor="text1"/>
-          <w:u w:val="single"/>
-        </w:rPr>
-        <w:t xml:space="preserve">EDUCATION </w:t>
+        </w:rPr>
+        <w:t xml:space="preserve">| </w:t>
+      </w:r>
+      <w:r>
+        <w:rPr>
+          <w:rStyle w:val="Hyperlink"/>
+          <w:rFonts w:ascii="Times New Roman" w:hAnsi="Times New Roman" w:cs="Times New Roman"/>
+          <w:color w:val="000000" w:themeColor="text1"/>
+          <w:u w:val="none"/>
+        </w:rPr>
+        <w:t>linkedin.com/in/</w:t>
+      </w:r>
+      <w:proofErr w:type="spellStart"/>
+      <w:r>
+        <w:rPr>
+          <w:rStyle w:val="Hyperlink"/>
+          <w:rFonts w:ascii="Times New Roman" w:hAnsi="Times New Roman" w:cs="Times New Roman"/>
+          <w:color w:val="000000" w:themeColor="text1"/>
+          <w:u w:val="none"/>
+        </w:rPr>
+        <w:t>christopherdombele</w:t>
+      </w:r>
+      <w:proofErr w:type="spellEnd"/>
+      <w:r>
+        <w:rPr>
+          <w:rStyle w:val="Hyperlink"/>
+          <w:rFonts w:ascii="Times New Roman" w:hAnsi="Times New Roman" w:cs="Times New Roman"/>
+          <w:color w:val="000000" w:themeColor="text1"/>
+          <w:u w:val="none"/>
+        </w:rPr>
+        <w:t>/</w:t>
+      </w:r>
+      <w:r>
+        <w:rPr>
+          <w:rStyle w:val="Hyperlink"/>
+          <w:rFonts w:ascii="Times New Roman" w:hAnsi="Times New Roman" w:cs="Times New Roman"/>
+          <w:color w:val="000000" w:themeColor="text1"/>
+          <w:u w:val="none"/>
+        </w:rPr>
+        <w:t xml:space="preserve">  </w:t>
       </w:r>
     </w:p>
     <w:p>
       <w:pPr>
-        <w:spacing w:after="0" w:line="360" w:lineRule="auto"/>
-        <w:ind w:firstLine="144"/>
-        <w:rPr>
-          <w:rFonts w:ascii="Times New Roman" w:hAnsi="Times New Roman" w:cs="Times New Roman"/>
-          <w:color w:val="000000" w:themeColor="text1"/>
-        </w:rPr>
-      </w:pPr>
-      <w:r>
+        <w:spacing w:after="0" w:line="264" w:lineRule="auto"/>
         <w:rPr>
           <w:rFonts w:ascii="Times New Roman" w:hAnsi="Times New Roman" w:cs="Times New Roman"/>
           <w:b/>
           <w:color w:val="000000" w:themeColor="text1"/>
-        </w:rPr>
-        <w:t>Wentworth Institute of Technology</w:t>
-      </w:r>
-      <w:r>
-        <w:rPr>
-          <w:rFonts w:ascii="Times New Roman" w:hAnsi="Times New Roman" w:cs="Times New Roman"/>
-          <w:color w:val="000000" w:themeColor="text1"/>
-        </w:rPr>
-        <w:t xml:space="preserve"> </w:t>
-      </w:r>
-      <w:r>
-        <w:rPr>
-          <w:rStyle w:val="Hyperlink"/>
-          <w:rFonts w:ascii="Times New Roman" w:hAnsi="Times New Roman" w:cs="Times New Roman"/>
-          <w:color w:val="000000" w:themeColor="text1"/>
-          <w:u w:val="none"/>
-        </w:rPr>
-        <w:t>| GPA: 3.09</w:t>
-      </w:r>
-      <w:r>
-        <w:rPr>
-          <w:rStyle w:val="Hyperlink"/>
-          <w:rFonts w:ascii="Times New Roman" w:hAnsi="Times New Roman" w:cs="Times New Roman"/>
-          <w:color w:val="000000" w:themeColor="text1"/>
-          <w:u w:val="none"/>
-        </w:rPr>
-        <w:t xml:space="preserve"> </w:t>
-      </w:r>
-      <w:r>
-        <w:rPr>
-          <w:rFonts w:ascii="Times New Roman" w:hAnsi="Times New Roman" w:cs="Times New Roman"/>
-          <w:color w:val="000000" w:themeColor="text1"/>
-        </w:rPr>
-        <w:t>| Boston, MA</w:t>
-      </w:r>
-      <w:r>
-        <w:rPr>
-          <w:rFonts w:ascii="Times New Roman" w:hAnsi="Times New Roman" w:cs="Times New Roman"/>
-          <w:color w:val="000000" w:themeColor="text1"/>
-        </w:rPr>
-        <w:tab/>
-      </w:r>
-      <w:r>
-        <w:rPr>
-          <w:rFonts w:ascii="Times New Roman" w:hAnsi="Times New Roman" w:cs="Times New Roman"/>
-          <w:color w:val="000000" w:themeColor="text1"/>
-        </w:rPr>
-        <w:tab/>
-      </w:r>
-      <w:r>
-        <w:rPr>
-          <w:rFonts w:ascii="Times New Roman" w:hAnsi="Times New Roman" w:cs="Times New Roman"/>
-          <w:color w:val="000000" w:themeColor="text1"/>
-        </w:rPr>
-        <w:tab/>
-      </w:r>
-      <w:r>
-        <w:rPr>
-          <w:rFonts w:ascii="Times New Roman" w:hAnsi="Times New Roman" w:cs="Times New Roman"/>
-          <w:color w:val="000000" w:themeColor="text1"/>
-        </w:rPr>
-        <w:tab/>
-      </w:r>
-      <w:r>
-        <w:rPr>
-          <w:rFonts w:ascii="Times New Roman" w:hAnsi="Times New Roman" w:cs="Times New Roman"/>
-          <w:color w:val="000000" w:themeColor="text1"/>
-        </w:rPr>
-        <w:tab/>
-        <w:t>August</w:t>
-      </w:r>
-      <w:r>
-        <w:rPr>
-          <w:rFonts w:ascii="Times New Roman" w:hAnsi="Times New Roman" w:cs="Times New Roman"/>
-          <w:color w:val="000000" w:themeColor="text1"/>
-        </w:rPr>
-        <w:t xml:space="preserve"> 2020</w:t>
+          <w:sz w:val="24"/>
+          <w:szCs w:val="24"/>
+          <w:u w:val="single"/>
+        </w:rPr>
+      </w:pPr>
+      <w:r>
+        <w:rPr>
+          <w:rFonts w:ascii="Times New Roman" w:hAnsi="Times New Roman" w:cs="Times New Roman"/>
+          <w:b/>
+          <w:color w:val="000000" w:themeColor="text1"/>
+          <w:sz w:val="24"/>
+          <w:szCs w:val="24"/>
+          <w:u w:val="single"/>
+        </w:rPr>
+        <w:t xml:space="preserve">EDUCATION </w:t>
       </w:r>
     </w:p>
     <w:p>
       <w:pPr>
-        <w:spacing w:after="0" w:line="360" w:lineRule="auto"/>
-        <w:ind w:left="144"/>
-        <w:rPr>
-          <w:rFonts w:ascii="Times New Roman" w:hAnsi="Times New Roman" w:cs="Times New Roman"/>
-          <w:color w:val="000000" w:themeColor="text1"/>
-        </w:rPr>
-      </w:pPr>
-      <w:r>
-        <w:rPr>
-          <w:rFonts w:ascii="Times New Roman" w:hAnsi="Times New Roman" w:cs="Times New Roman"/>
-          <w:color w:val="000000" w:themeColor="text1"/>
-        </w:rPr>
-        <w:t>Bachelor of Science in Computer Science</w:t>
-      </w:r>
-      <w:r>
-        <w:rPr>
-          <w:rFonts w:ascii="Times New Roman" w:hAnsi="Times New Roman" w:cs="Times New Roman"/>
-          <w:color w:val="000000" w:themeColor="text1"/>
-        </w:rPr>
-        <w:t xml:space="preserve">, </w:t>
-      </w:r>
-      <w:r>
-        <w:rPr>
-          <w:rFonts w:ascii="Times New Roman" w:hAnsi="Times New Roman" w:cs="Times New Roman"/>
-          <w:color w:val="000000" w:themeColor="text1"/>
-        </w:rPr>
-        <w:t>Minor in Computer</w:t>
-      </w:r>
-      <w:bookmarkStart w:id="0" w:name="_GoBack"/>
-      <w:bookmarkEnd w:id="0"/>
-      <w:r>
-        <w:rPr>
-          <w:rFonts w:ascii="Times New Roman" w:hAnsi="Times New Roman" w:cs="Times New Roman"/>
-          <w:color w:val="000000" w:themeColor="text1"/>
-        </w:rPr>
-        <w:t xml:space="preserve"> Networking </w:t>
+        <w:spacing w:after="0" w:line="264" w:lineRule="auto"/>
+        <w:rPr>
+          <w:rFonts w:ascii="Times New Roman" w:hAnsi="Times New Roman" w:cs="Times New Roman"/>
+          <w:color w:val="000000" w:themeColor="text1"/>
+          <w:sz w:val="24"/>
+          <w:szCs w:val="24"/>
+        </w:rPr>
+      </w:pPr>
+      <w:r>
+        <w:rPr>
+          <w:rFonts w:ascii="Times New Roman" w:hAnsi="Times New Roman" w:cs="Times New Roman"/>
+          <w:b/>
+          <w:color w:val="000000" w:themeColor="text1"/>
+          <w:sz w:val="24"/>
+          <w:szCs w:val="24"/>
+        </w:rPr>
+        <w:t>Wentworth Institute of Technology</w:t>
+      </w:r>
+      <w:r>
+        <w:rPr>
+          <w:rFonts w:ascii="Times New Roman" w:hAnsi="Times New Roman" w:cs="Times New Roman"/>
+          <w:color w:val="000000" w:themeColor="text1"/>
+          <w:sz w:val="24"/>
+          <w:szCs w:val="24"/>
+        </w:rPr>
+        <w:t xml:space="preserve"> | Boston, MA</w:t>
+      </w:r>
+      <w:r>
+        <w:rPr>
+          <w:rFonts w:ascii="Times New Roman" w:hAnsi="Times New Roman" w:cs="Times New Roman"/>
+          <w:color w:val="000000" w:themeColor="text1"/>
+          <w:sz w:val="24"/>
+          <w:szCs w:val="24"/>
+        </w:rPr>
+        <w:t xml:space="preserve"> | </w:t>
+      </w:r>
+      <w:r>
+        <w:rPr>
+          <w:rStyle w:val="Hyperlink"/>
+          <w:rFonts w:ascii="Times New Roman" w:hAnsi="Times New Roman" w:cs="Times New Roman"/>
+          <w:color w:val="000000" w:themeColor="text1"/>
+          <w:sz w:val="24"/>
+          <w:szCs w:val="24"/>
+          <w:u w:val="none"/>
+        </w:rPr>
+        <w:t>GPA: 3.</w:t>
+      </w:r>
+      <w:r>
+        <w:rPr>
+          <w:rStyle w:val="Hyperlink"/>
+          <w:rFonts w:ascii="Times New Roman" w:hAnsi="Times New Roman" w:cs="Times New Roman"/>
+          <w:color w:val="000000" w:themeColor="text1"/>
+          <w:sz w:val="24"/>
+          <w:szCs w:val="24"/>
+          <w:u w:val="none"/>
+        </w:rPr>
+        <w:t>135</w:t>
+      </w:r>
+      <w:r>
+        <w:rPr>
+          <w:rStyle w:val="Hyperlink"/>
+          <w:rFonts w:ascii="Times New Roman" w:hAnsi="Times New Roman" w:cs="Times New Roman"/>
+          <w:color w:val="000000" w:themeColor="text1"/>
+          <w:sz w:val="24"/>
+          <w:szCs w:val="24"/>
+          <w:u w:val="none"/>
+        </w:rPr>
+        <w:t xml:space="preserve"> / 4.0</w:t>
+      </w:r>
+      <w:r>
+        <w:rPr>
+          <w:rFonts w:ascii="Times New Roman" w:hAnsi="Times New Roman" w:cs="Times New Roman"/>
+          <w:color w:val="000000" w:themeColor="text1"/>
+          <w:sz w:val="24"/>
+          <w:szCs w:val="24"/>
+        </w:rPr>
+        <w:tab/>
+      </w:r>
+      <w:r>
+        <w:rPr>
+          <w:rFonts w:ascii="Times New Roman" w:hAnsi="Times New Roman" w:cs="Times New Roman"/>
+          <w:color w:val="000000" w:themeColor="text1"/>
+          <w:sz w:val="24"/>
+          <w:szCs w:val="24"/>
+        </w:rPr>
+        <w:tab/>
+      </w:r>
+      <w:r>
+        <w:rPr>
+          <w:rFonts w:ascii="Times New Roman" w:hAnsi="Times New Roman" w:cs="Times New Roman"/>
+          <w:color w:val="000000" w:themeColor="text1"/>
+          <w:sz w:val="24"/>
+          <w:szCs w:val="24"/>
+        </w:rPr>
+        <w:t xml:space="preserve">                           August 2020</w:t>
       </w:r>
     </w:p>
     <w:p>
       <w:pPr>
-        <w:spacing w:after="0" w:line="360" w:lineRule="auto"/>
-        <w:rPr>
-          <w:rFonts w:ascii="Times New Roman" w:hAnsi="Times New Roman" w:cs="Times New Roman"/>
-          <w:b/>
-          <w:color w:val="000000" w:themeColor="text1"/>
-          <w:u w:val="single"/>
-        </w:rPr>
-      </w:pPr>
-      <w:r>
-        <w:rPr>
-          <w:rFonts w:ascii="Times New Roman" w:hAnsi="Times New Roman" w:cs="Times New Roman"/>
-          <w:b/>
-          <w:color w:val="000000" w:themeColor="text1"/>
-          <w:u w:val="single"/>
-        </w:rPr>
-        <w:t xml:space="preserve">RELEVANT COURSES </w:t>
+        <w:spacing w:after="0" w:line="264" w:lineRule="auto"/>
+        <w:rPr>
+          <w:rFonts w:ascii="Times New Roman" w:hAnsi="Times New Roman" w:cs="Times New Roman"/>
+          <w:color w:val="000000" w:themeColor="text1"/>
+          <w:sz w:val="24"/>
+          <w:szCs w:val="24"/>
+        </w:rPr>
+      </w:pPr>
+      <w:r>
+        <w:rPr>
+          <w:rFonts w:ascii="Times New Roman" w:hAnsi="Times New Roman" w:cs="Times New Roman"/>
+          <w:color w:val="000000" w:themeColor="text1"/>
+          <w:sz w:val="24"/>
+          <w:szCs w:val="24"/>
+        </w:rPr>
+        <w:t>Bachelor of Science in Computer Science</w:t>
       </w:r>
     </w:p>
     <w:p>
       <w:pPr>
-        <w:spacing w:after="0" w:line="360" w:lineRule="auto"/>
-        <w:ind w:left="720"/>
-        <w:rPr>
-          <w:rFonts w:ascii="Times New Roman" w:hAnsi="Times New Roman" w:cs="Times New Roman"/>
-          <w:color w:val="000000" w:themeColor="text1"/>
-        </w:rPr>
-      </w:pPr>
-      <w:r>
-        <w:rPr>
-          <w:rFonts w:ascii="Times New Roman" w:hAnsi="Times New Roman" w:cs="Times New Roman"/>
-          <w:color w:val="000000" w:themeColor="text1"/>
-        </w:rPr>
-        <w:t>Algorithms</w:t>
-      </w:r>
-      <w:r>
-        <w:rPr>
-          <w:rFonts w:ascii="Times New Roman" w:hAnsi="Times New Roman" w:cs="Times New Roman"/>
-          <w:color w:val="000000" w:themeColor="text1"/>
-        </w:rPr>
-        <w:tab/>
-      </w:r>
-      <w:r>
-        <w:rPr>
-          <w:rFonts w:ascii="Times New Roman" w:hAnsi="Times New Roman" w:cs="Times New Roman"/>
-          <w:color w:val="000000" w:themeColor="text1"/>
-        </w:rPr>
-        <w:tab/>
-      </w:r>
-      <w:r>
-        <w:rPr>
-          <w:rFonts w:ascii="Times New Roman" w:hAnsi="Times New Roman" w:cs="Times New Roman"/>
-          <w:color w:val="000000" w:themeColor="text1"/>
-        </w:rPr>
-        <w:tab/>
-      </w:r>
-      <w:r>
-        <w:rPr>
-          <w:rFonts w:ascii="Times New Roman" w:hAnsi="Times New Roman" w:cs="Times New Roman"/>
-          <w:color w:val="000000" w:themeColor="text1"/>
-        </w:rPr>
-        <w:tab/>
-      </w:r>
-      <w:r>
-        <w:rPr>
-          <w:rFonts w:ascii="Times New Roman" w:hAnsi="Times New Roman" w:cs="Times New Roman"/>
-          <w:color w:val="000000" w:themeColor="text1"/>
-        </w:rPr>
-        <w:t>Routing and Switching</w:t>
-      </w:r>
-      <w:r>
-        <w:rPr>
-          <w:rFonts w:ascii="Times New Roman" w:hAnsi="Times New Roman" w:cs="Times New Roman"/>
-          <w:color w:val="000000" w:themeColor="text1"/>
-        </w:rPr>
-        <w:tab/>
-      </w:r>
-      <w:r>
-        <w:rPr>
-          <w:rFonts w:ascii="Times New Roman" w:hAnsi="Times New Roman" w:cs="Times New Roman"/>
-          <w:color w:val="000000" w:themeColor="text1"/>
-        </w:rPr>
-        <w:tab/>
-      </w:r>
-      <w:r>
-        <w:rPr>
-          <w:rFonts w:ascii="Times New Roman" w:hAnsi="Times New Roman" w:cs="Times New Roman"/>
-          <w:color w:val="000000" w:themeColor="text1"/>
-        </w:rPr>
-        <w:t>Operating Systems</w:t>
+        <w:spacing w:after="0" w:line="264" w:lineRule="auto"/>
+        <w:rPr>
+          <w:rFonts w:ascii="Times New Roman" w:hAnsi="Times New Roman" w:cs="Times New Roman"/>
+          <w:color w:val="000000" w:themeColor="text1"/>
+          <w:sz w:val="24"/>
+          <w:szCs w:val="24"/>
+        </w:rPr>
+      </w:pPr>
+      <w:r>
+        <w:rPr>
+          <w:rFonts w:ascii="Times New Roman" w:hAnsi="Times New Roman" w:cs="Times New Roman"/>
+          <w:color w:val="000000" w:themeColor="text1"/>
+          <w:sz w:val="24"/>
+          <w:szCs w:val="24"/>
+        </w:rPr>
+        <w:t>Minor in Computer Networking</w:t>
+      </w:r>
+      <w:r>
+        <w:rPr>
+          <w:rFonts w:ascii="Times New Roman" w:hAnsi="Times New Roman" w:cs="Times New Roman"/>
+          <w:color w:val="000000" w:themeColor="text1"/>
+          <w:sz w:val="24"/>
+          <w:szCs w:val="24"/>
+        </w:rPr>
+        <w:t xml:space="preserve">, Minor in Applied Mathematics </w:t>
       </w:r>
     </w:p>
     <w:p>
       <w:pPr>
-        <w:spacing w:after="0" w:line="360" w:lineRule="auto"/>
-        <w:ind w:left="720"/>
-        <w:rPr>
-          <w:rFonts w:ascii="Times New Roman" w:hAnsi="Times New Roman" w:cs="Times New Roman"/>
-          <w:color w:val="000000" w:themeColor="text1"/>
-        </w:rPr>
-      </w:pPr>
-      <w:r>
-        <w:rPr>
-          <w:rFonts w:ascii="Times New Roman" w:hAnsi="Times New Roman" w:cs="Times New Roman"/>
-          <w:color w:val="000000" w:themeColor="text1"/>
-        </w:rPr>
-        <w:t>Computer Organization</w:t>
-      </w:r>
-      <w:r>
-        <w:rPr>
-          <w:rFonts w:ascii="Times New Roman" w:hAnsi="Times New Roman" w:cs="Times New Roman"/>
-          <w:color w:val="000000" w:themeColor="text1"/>
-        </w:rPr>
-        <w:tab/>
-      </w:r>
-      <w:r>
-        <w:rPr>
-          <w:rFonts w:ascii="Times New Roman" w:hAnsi="Times New Roman" w:cs="Times New Roman"/>
-          <w:color w:val="000000" w:themeColor="text1"/>
-        </w:rPr>
-        <w:tab/>
-      </w:r>
-      <w:r>
-        <w:rPr>
-          <w:rFonts w:ascii="Times New Roman" w:hAnsi="Times New Roman" w:cs="Times New Roman"/>
-          <w:color w:val="000000" w:themeColor="text1"/>
-        </w:rPr>
-        <w:tab/>
-        <w:t>Data Structures</w:t>
-      </w:r>
-      <w:r>
-        <w:rPr>
-          <w:rFonts w:ascii="Times New Roman" w:hAnsi="Times New Roman" w:cs="Times New Roman"/>
-          <w:color w:val="000000" w:themeColor="text1"/>
-        </w:rPr>
-        <w:tab/>
-      </w:r>
-      <w:r>
-        <w:rPr>
-          <w:rFonts w:ascii="Times New Roman" w:hAnsi="Times New Roman" w:cs="Times New Roman"/>
-          <w:color w:val="000000" w:themeColor="text1"/>
-        </w:rPr>
-        <w:tab/>
-      </w:r>
-      <w:r>
-        <w:rPr>
-          <w:rFonts w:ascii="Times New Roman" w:hAnsi="Times New Roman" w:cs="Times New Roman"/>
-          <w:color w:val="000000" w:themeColor="text1"/>
-        </w:rPr>
-        <w:t xml:space="preserve">  </w:t>
-      </w:r>
-      <w:r>
-        <w:rPr>
-          <w:rFonts w:ascii="Times New Roman" w:hAnsi="Times New Roman" w:cs="Times New Roman"/>
-          <w:color w:val="000000" w:themeColor="text1"/>
-        </w:rPr>
-        <w:tab/>
-      </w:r>
-      <w:r>
-        <w:rPr>
-          <w:rFonts w:ascii="Times New Roman" w:hAnsi="Times New Roman" w:cs="Times New Roman"/>
-          <w:color w:val="000000" w:themeColor="text1"/>
-        </w:rPr>
-        <w:t xml:space="preserve"> </w:t>
-      </w:r>
+        <w:spacing w:after="0" w:line="264" w:lineRule="auto"/>
+        <w:rPr>
+          <w:rFonts w:ascii="Times New Roman" w:hAnsi="Times New Roman" w:cs="Times New Roman"/>
+          <w:color w:val="000000" w:themeColor="text1"/>
+          <w:sz w:val="24"/>
+          <w:szCs w:val="24"/>
+        </w:rPr>
+      </w:pPr>
     </w:p>
     <w:p>
       <w:pPr>
-        <w:spacing w:after="0" w:line="360" w:lineRule="auto"/>
-        <w:ind w:left="720"/>
-        <w:rPr>
-          <w:rFonts w:ascii="Times New Roman" w:hAnsi="Times New Roman" w:cs="Times New Roman"/>
-          <w:color w:val="000000" w:themeColor="text1"/>
-        </w:rPr>
-      </w:pPr>
-      <w:r>
-        <w:rPr>
-          <w:rFonts w:ascii="Times New Roman" w:hAnsi="Times New Roman" w:cs="Times New Roman"/>
-          <w:color w:val="000000" w:themeColor="text1"/>
-        </w:rPr>
-        <w:t>Databases</w:t>
-      </w:r>
-      <w:r>
-        <w:rPr>
-          <w:rFonts w:ascii="Times New Roman" w:hAnsi="Times New Roman" w:cs="Times New Roman"/>
-          <w:color w:val="000000" w:themeColor="text1"/>
-        </w:rPr>
-        <w:tab/>
-      </w:r>
-      <w:r>
-        <w:rPr>
-          <w:rFonts w:ascii="Times New Roman" w:hAnsi="Times New Roman" w:cs="Times New Roman"/>
-          <w:color w:val="000000" w:themeColor="text1"/>
-        </w:rPr>
-        <w:tab/>
-      </w:r>
-      <w:r>
-        <w:rPr>
-          <w:rFonts w:ascii="Times New Roman" w:hAnsi="Times New Roman" w:cs="Times New Roman"/>
-          <w:color w:val="000000" w:themeColor="text1"/>
-        </w:rPr>
-        <w:tab/>
-      </w:r>
-      <w:r>
-        <w:rPr>
-          <w:rFonts w:ascii="Times New Roman" w:hAnsi="Times New Roman" w:cs="Times New Roman"/>
-          <w:color w:val="000000" w:themeColor="text1"/>
-        </w:rPr>
-        <w:tab/>
-        <w:t>Security Principles</w:t>
-      </w:r>
-      <w:r>
-        <w:rPr>
-          <w:rFonts w:ascii="Times New Roman" w:hAnsi="Times New Roman" w:cs="Times New Roman"/>
-          <w:color w:val="000000" w:themeColor="text1"/>
-        </w:rPr>
-        <w:tab/>
-      </w:r>
-      <w:r>
-        <w:rPr>
-          <w:rFonts w:ascii="Times New Roman" w:hAnsi="Times New Roman" w:cs="Times New Roman"/>
-          <w:color w:val="000000" w:themeColor="text1"/>
-        </w:rPr>
-        <w:tab/>
+        <w:spacing w:after="0" w:line="264" w:lineRule="auto"/>
+        <w:rPr>
+          <w:rFonts w:ascii="Times New Roman" w:hAnsi="Times New Roman" w:cs="Times New Roman"/>
+          <w:b/>
+          <w:color w:val="000000" w:themeColor="text1"/>
+          <w:sz w:val="24"/>
+          <w:szCs w:val="24"/>
+          <w:u w:val="single"/>
+        </w:rPr>
+      </w:pPr>
+      <w:r>
+        <w:rPr>
+          <w:rFonts w:ascii="Times New Roman" w:hAnsi="Times New Roman" w:cs="Times New Roman"/>
+          <w:b/>
+          <w:color w:val="000000" w:themeColor="text1"/>
+          <w:sz w:val="24"/>
+          <w:szCs w:val="24"/>
+          <w:u w:val="single"/>
+        </w:rPr>
+        <w:t xml:space="preserve">EXPERIENCE </w:t>
       </w:r>
     </w:p>
     <w:p>
       <w:pPr>
-        <w:spacing w:after="0" w:line="360" w:lineRule="auto"/>
+        <w:spacing w:after="0" w:line="264" w:lineRule="auto"/>
+        <w:rPr>
+          <w:rFonts w:ascii="Times New Roman" w:hAnsi="Times New Roman" w:cs="Times New Roman"/>
+          <w:color w:val="000000" w:themeColor="text1"/>
+          <w:sz w:val="24"/>
+          <w:szCs w:val="24"/>
+        </w:rPr>
+      </w:pPr>
+      <w:r>
         <w:rPr>
           <w:rFonts w:ascii="Times New Roman" w:hAnsi="Times New Roman" w:cs="Times New Roman"/>
           <w:b/>
           <w:color w:val="000000" w:themeColor="text1"/>
-          <w:u w:val="single"/>
-        </w:rPr>
-      </w:pPr>
-      <w:r>
-        <w:rPr>
-          <w:rFonts w:ascii="Times New Roman" w:hAnsi="Times New Roman" w:cs="Times New Roman"/>
-          <w:b/>
-          <w:color w:val="000000" w:themeColor="text1"/>
-          <w:u w:val="single"/>
-        </w:rPr>
-        <w:t>E</w:t>
-      </w:r>
-      <w:r>
-        <w:rPr>
-          <w:rFonts w:ascii="Times New Roman" w:hAnsi="Times New Roman" w:cs="Times New Roman"/>
-          <w:b/>
-          <w:color w:val="000000" w:themeColor="text1"/>
-          <w:u w:val="single"/>
-        </w:rPr>
-        <w:t>XPEIENCE</w:t>
-      </w:r>
-      <w:r>
-        <w:rPr>
-          <w:rFonts w:ascii="Times New Roman" w:hAnsi="Times New Roman" w:cs="Times New Roman"/>
-          <w:b/>
-          <w:color w:val="000000" w:themeColor="text1"/>
-          <w:u w:val="single"/>
-        </w:rPr>
-        <w:t xml:space="preserve"> </w:t>
-      </w:r>
-    </w:p>
-    <w:p>
-      <w:pPr>
-        <w:spacing w:after="0" w:line="360" w:lineRule="auto"/>
-        <w:ind w:left="504"/>
-        <w:rPr>
-          <w:rFonts w:ascii="Times New Roman" w:hAnsi="Times New Roman" w:cs="Times New Roman"/>
-          <w:color w:val="000000" w:themeColor="text1"/>
-        </w:rPr>
-      </w:pPr>
-      <w:r>
-        <w:rPr>
-          <w:rFonts w:ascii="Times New Roman" w:hAnsi="Times New Roman" w:cs="Times New Roman"/>
-          <w:b/>
-          <w:color w:val="000000" w:themeColor="text1"/>
-        </w:rPr>
-        <w:t>Research Position</w:t>
-      </w:r>
-      <w:r>
-        <w:rPr>
-          <w:rFonts w:ascii="Times New Roman" w:hAnsi="Times New Roman" w:cs="Times New Roman"/>
-          <w:color w:val="000000" w:themeColor="text1"/>
-        </w:rPr>
-        <w:t xml:space="preserve"> </w:t>
-      </w:r>
-      <w:r>
-        <w:rPr>
-          <w:rFonts w:ascii="Times New Roman" w:hAnsi="Times New Roman" w:cs="Times New Roman"/>
-        </w:rPr>
-        <w:t>| Boston, MA</w:t>
-      </w:r>
-      <w:r>
-        <w:rPr>
-          <w:rFonts w:ascii="Times New Roman" w:hAnsi="Times New Roman" w:cs="Times New Roman"/>
+          <w:sz w:val="24"/>
+          <w:szCs w:val="24"/>
+        </w:rPr>
+        <w:t xml:space="preserve">Software Engineer | </w:t>
+      </w:r>
+      <w:proofErr w:type="spellStart"/>
+      <w:r>
+        <w:rPr>
+          <w:rFonts w:ascii="Times New Roman" w:hAnsi="Times New Roman" w:cs="Times New Roman"/>
+          <w:bCs/>
+          <w:color w:val="000000" w:themeColor="text1"/>
+          <w:sz w:val="24"/>
+          <w:szCs w:val="24"/>
+        </w:rPr>
+        <w:t>Delsys</w:t>
+      </w:r>
+      <w:proofErr w:type="spellEnd"/>
+      <w:r>
+        <w:rPr>
+          <w:rFonts w:ascii="Times New Roman" w:hAnsi="Times New Roman" w:cs="Times New Roman"/>
+          <w:bCs/>
+          <w:color w:val="000000" w:themeColor="text1"/>
+          <w:sz w:val="24"/>
+          <w:szCs w:val="24"/>
+        </w:rPr>
+        <w:t xml:space="preserve"> Inc. </w:t>
+      </w:r>
+      <w:r>
+        <w:rPr>
+          <w:rFonts w:ascii="Times New Roman" w:hAnsi="Times New Roman" w:cs="Times New Roman"/>
+          <w:sz w:val="24"/>
+          <w:szCs w:val="24"/>
+        </w:rPr>
+        <w:t>| Natick, MA</w:t>
+      </w:r>
+      <w:r>
+        <w:rPr>
+          <w:rFonts w:ascii="Times New Roman" w:hAnsi="Times New Roman" w:cs="Times New Roman"/>
+          <w:sz w:val="24"/>
+          <w:szCs w:val="24"/>
         </w:rPr>
         <w:tab/>
       </w:r>
       <w:r>
         <w:rPr>
           <w:rFonts w:ascii="Times New Roman" w:hAnsi="Times New Roman" w:cs="Times New Roman"/>
+          <w:sz w:val="24"/>
+          <w:szCs w:val="24"/>
         </w:rPr>
         <w:tab/>
-      </w:r>
-      <w:r>
-        <w:rPr>
-          <w:rFonts w:ascii="Times New Roman" w:hAnsi="Times New Roman" w:cs="Times New Roman"/>
-        </w:rPr>
-        <w:tab/>
-      </w:r>
-      <w:r>
-        <w:rPr>
-          <w:rFonts w:ascii="Times New Roman" w:hAnsi="Times New Roman" w:cs="Times New Roman"/>
-        </w:rPr>
-        <w:tab/>
-      </w:r>
-      <w:r>
-        <w:rPr>
-          <w:rFonts w:ascii="Times New Roman" w:hAnsi="Times New Roman" w:cs="Times New Roman"/>
-        </w:rPr>
-        <w:tab/>
-      </w:r>
-      <w:r>
-        <w:rPr>
-          <w:rFonts w:ascii="Times New Roman" w:hAnsi="Times New Roman" w:cs="Times New Roman"/>
-        </w:rPr>
-        <w:tab/>
-      </w:r>
-      <w:r>
-        <w:rPr>
-          <w:rFonts w:ascii="Times New Roman" w:hAnsi="Times New Roman" w:cs="Times New Roman"/>
-        </w:rPr>
-        <w:tab/>
-      </w:r>
-      <w:r>
-        <w:rPr>
-          <w:rFonts w:ascii="Times New Roman" w:hAnsi="Times New Roman" w:cs="Times New Roman"/>
-        </w:rPr>
-        <w:tab/>
-        <w:t xml:space="preserve">        January-April 2019</w:t>
+        <w:t xml:space="preserve">                           September 2019 </w:t>
+      </w:r>
+      <w:r>
+        <w:rPr>
+          <w:rFonts w:ascii="Times New Roman" w:hAnsi="Times New Roman" w:cs="Times New Roman"/>
+          <w:sz w:val="24"/>
+          <w:szCs w:val="24"/>
+        </w:rPr>
+        <w:t>-</w:t>
+      </w:r>
+      <w:r>
+        <w:rPr>
+          <w:rFonts w:ascii="Times New Roman" w:hAnsi="Times New Roman" w:cs="Times New Roman"/>
+          <w:sz w:val="24"/>
+          <w:szCs w:val="24"/>
+        </w:rPr>
+        <w:t xml:space="preserve"> December 2019</w:t>
       </w:r>
     </w:p>
     <w:p>
@@ -714,33 +477,32 @@
         <w:pStyle w:val="ListParagraph"/>
         <w:numPr>
           <w:ilvl w:val="0"/>
-          <w:numId w:val="12"/>
+          <w:numId w:val="16"/>
         </w:numPr>
-        <w:spacing w:after="0" w:line="360" w:lineRule="auto"/>
-        <w:rPr>
-          <w:rFonts w:ascii="Times New Roman" w:hAnsi="Times New Roman" w:cs="Times New Roman"/>
-          <w:color w:val="000000" w:themeColor="text1"/>
-        </w:rPr>
-      </w:pPr>
-      <w:r>
-        <w:rPr>
-          <w:rFonts w:ascii="Times New Roman" w:hAnsi="Times New Roman" w:cs="Times New Roman"/>
-          <w:color w:val="000000" w:themeColor="text1"/>
-        </w:rPr>
-        <w:t>Participated in</w:t>
-      </w:r>
-      <w:r>
-        <w:rPr>
-          <w:rFonts w:ascii="Times New Roman" w:hAnsi="Times New Roman" w:cs="Times New Roman"/>
-          <w:color w:val="000000" w:themeColor="text1"/>
-        </w:rPr>
-        <w:t xml:space="preserve"> a research position with Professor </w:t>
-      </w:r>
-      <w:r>
-        <w:rPr>
-          <w:rFonts w:ascii="Times New Roman" w:hAnsi="Times New Roman" w:cs="Times New Roman"/>
-        </w:rPr>
-        <w:t>Chen-Hsiang Yu</w:t>
+        <w:spacing w:after="0" w:line="240" w:lineRule="auto"/>
+        <w:rPr>
+          <w:rFonts w:ascii="Times New Roman" w:hAnsi="Times New Roman" w:cs="Times New Roman"/>
+          <w:color w:val="000000" w:themeColor="text1"/>
+          <w:sz w:val="24"/>
+          <w:szCs w:val="24"/>
+        </w:rPr>
+      </w:pPr>
+      <w:r>
+        <w:rPr>
+          <w:rFonts w:ascii="Times New Roman" w:hAnsi="Times New Roman" w:cs="Times New Roman"/>
+          <w:sz w:val="24"/>
+          <w:szCs w:val="24"/>
+        </w:rPr>
+        <w:t>Worked to create Android and PC applications </w:t>
+      </w:r>
+      <w:r>
+        <w:rPr>
+          <w:rFonts w:ascii="Times New Roman" w:hAnsi="Times New Roman" w:cs="Times New Roman"/>
+          <w:color w:val="000000" w:themeColor="text1"/>
+          <w:sz w:val="24"/>
+          <w:szCs w:val="24"/>
+        </w:rPr>
+        <w:t xml:space="preserve"> </w:t>
       </w:r>
     </w:p>
     <w:p>
@@ -748,20 +510,21 @@
         <w:pStyle w:val="ListParagraph"/>
         <w:numPr>
           <w:ilvl w:val="0"/>
-          <w:numId w:val="12"/>
+          <w:numId w:val="16"/>
         </w:numPr>
-        <w:spacing w:after="0" w:line="360" w:lineRule="auto"/>
-        <w:rPr>
-          <w:rFonts w:ascii="Times New Roman" w:hAnsi="Times New Roman" w:cs="Times New Roman"/>
-          <w:color w:val="000000" w:themeColor="text1"/>
-        </w:rPr>
-      </w:pPr>
-      <w:r>
-        <w:rPr>
-          <w:rFonts w:ascii="Times New Roman" w:hAnsi="Times New Roman" w:cs="Times New Roman"/>
-          <w:color w:val="000000" w:themeColor="text1"/>
-        </w:rPr>
-        <w:t>Researched how EMG, EKG, EEG data can help patients and health enthusiast</w:t>
+        <w:rPr>
+          <w:rFonts w:ascii="Times New Roman" w:hAnsi="Times New Roman" w:cs="Times New Roman"/>
+          <w:sz w:val="24"/>
+          <w:szCs w:val="24"/>
+        </w:rPr>
+      </w:pPr>
+      <w:r>
+        <w:rPr>
+          <w:rFonts w:ascii="Times New Roman" w:hAnsi="Times New Roman" w:cs="Times New Roman"/>
+          <w:sz w:val="24"/>
+          <w:szCs w:val="24"/>
+        </w:rPr>
+        <w:t>Created applications to interface with wireless EMG sensors </w:t>
       </w:r>
     </w:p>
     <w:p>
@@ -769,36 +532,22 @@
         <w:pStyle w:val="ListParagraph"/>
         <w:numPr>
           <w:ilvl w:val="0"/>
-          <w:numId w:val="12"/>
+          <w:numId w:val="16"/>
         </w:numPr>
-        <w:spacing w:after="0" w:line="360" w:lineRule="auto"/>
-        <w:rPr>
-          <w:rFonts w:ascii="Times New Roman" w:hAnsi="Times New Roman" w:cs="Times New Roman"/>
-          <w:color w:val="000000" w:themeColor="text1"/>
-        </w:rPr>
-      </w:pPr>
-      <w:r>
-        <w:rPr>
-          <w:rFonts w:ascii="Times New Roman" w:hAnsi="Times New Roman" w:cs="Times New Roman"/>
-          <w:color w:val="000000" w:themeColor="text1"/>
-        </w:rPr>
-        <w:t xml:space="preserve">Built the EMG sensor with </w:t>
-      </w:r>
-      <w:proofErr w:type="spellStart"/>
-      <w:r>
-        <w:rPr>
-          <w:rFonts w:ascii="Times New Roman" w:hAnsi="Times New Roman" w:cs="Times New Roman"/>
-          <w:color w:val="000000" w:themeColor="text1"/>
-        </w:rPr>
-        <w:t>MyoWare</w:t>
-      </w:r>
-      <w:proofErr w:type="spellEnd"/>
-      <w:r>
-        <w:rPr>
-          <w:rFonts w:ascii="Times New Roman" w:hAnsi="Times New Roman" w:cs="Times New Roman"/>
-          <w:color w:val="000000" w:themeColor="text1"/>
-        </w:rPr>
-        <w:t xml:space="preserve"> Muscle Sensor, Arduino Uno, and NRF8001 Bluetooth technology</w:t>
+        <w:spacing w:line="240" w:lineRule="auto"/>
+        <w:rPr>
+          <w:rFonts w:ascii="Times New Roman" w:hAnsi="Times New Roman" w:cs="Times New Roman"/>
+          <w:sz w:val="24"/>
+          <w:szCs w:val="24"/>
+        </w:rPr>
+      </w:pPr>
+      <w:r>
+        <w:rPr>
+          <w:rFonts w:ascii="Times New Roman" w:hAnsi="Times New Roman" w:cs="Times New Roman"/>
+          <w:sz w:val="24"/>
+          <w:szCs w:val="24"/>
+        </w:rPr>
+        <w:t>Xamarin and C# used to update existing client facing applications </w:t>
       </w:r>
     </w:p>
     <w:p>
@@ -806,28 +555,32 @@
         <w:pStyle w:val="ListParagraph"/>
         <w:numPr>
           <w:ilvl w:val="0"/>
-          <w:numId w:val="12"/>
+          <w:numId w:val="16"/>
         </w:numPr>
-        <w:spacing w:after="0" w:line="360" w:lineRule="auto"/>
-        <w:rPr>
-          <w:rFonts w:ascii="Times New Roman" w:hAnsi="Times New Roman" w:cs="Times New Roman"/>
-          <w:color w:val="000000" w:themeColor="text1"/>
-        </w:rPr>
-      </w:pPr>
-      <w:r>
-        <w:rPr>
-          <w:rFonts w:ascii="Times New Roman" w:hAnsi="Times New Roman" w:cs="Times New Roman"/>
-          <w:color w:val="000000" w:themeColor="text1"/>
-        </w:rPr>
-        <w:t>Engineered a mobile health app which the EMG data is transmitted, graphically displayed, and analyzed</w:t>
+        <w:spacing w:line="240" w:lineRule="auto"/>
+        <w:rPr>
+          <w:rFonts w:ascii="Times New Roman" w:hAnsi="Times New Roman" w:cs="Times New Roman"/>
+          <w:sz w:val="24"/>
+          <w:szCs w:val="24"/>
+        </w:rPr>
+      </w:pPr>
+      <w:r>
+        <w:rPr>
+          <w:rFonts w:ascii="Times New Roman" w:hAnsi="Times New Roman" w:cs="Times New Roman"/>
+          <w:sz w:val="24"/>
+          <w:szCs w:val="24"/>
+        </w:rPr>
+        <w:t>Tested device performance and overall data throughput with Bluetooth</w:t>
       </w:r>
     </w:p>
     <w:p>
       <w:pPr>
-        <w:spacing w:after="0" w:line="360" w:lineRule="auto"/>
-        <w:rPr>
-          <w:rFonts w:ascii="Times New Roman" w:hAnsi="Times New Roman" w:cs="Times New Roman"/>
-          <w:color w:val="000000" w:themeColor="text1"/>
+        <w:spacing w:after="0" w:line="264" w:lineRule="auto"/>
+        <w:rPr>
+          <w:rFonts w:ascii="Times New Roman" w:hAnsi="Times New Roman" w:cs="Times New Roman"/>
+          <w:color w:val="000000" w:themeColor="text1"/>
+          <w:sz w:val="24"/>
+          <w:szCs w:val="24"/>
         </w:rPr>
       </w:pPr>
       <w:r>
@@ -835,132 +588,54 @@
           <w:rFonts w:ascii="Times New Roman" w:hAnsi="Times New Roman" w:cs="Times New Roman"/>
           <w:b/>
           <w:color w:val="000000" w:themeColor="text1"/>
-          <w:u w:val="single"/>
-        </w:rPr>
-        <w:t xml:space="preserve">PROJECTS  </w:t>
-      </w:r>
-    </w:p>
-    <w:p>
-      <w:pPr>
-        <w:spacing w:after="0" w:line="360" w:lineRule="auto"/>
-        <w:ind w:left="504"/>
-        <w:rPr>
-          <w:rFonts w:ascii="Times New Roman" w:hAnsi="Times New Roman" w:cs="Times New Roman"/>
-          <w:color w:val="000000" w:themeColor="text1"/>
-        </w:rPr>
-      </w:pPr>
-      <w:r>
-        <w:rPr>
-          <w:rFonts w:ascii="Times New Roman" w:hAnsi="Times New Roman" w:cs="Times New Roman"/>
-          <w:b/>
-          <w:color w:val="000000" w:themeColor="text1"/>
-        </w:rPr>
-        <w:t>Language App</w:t>
-      </w:r>
-      <w:r>
-        <w:rPr>
-          <w:rFonts w:ascii="Times New Roman" w:hAnsi="Times New Roman" w:cs="Times New Roman"/>
-          <w:color w:val="000000" w:themeColor="text1"/>
-        </w:rPr>
-        <w:t xml:space="preserve"> | Independent Project</w:t>
-      </w:r>
-      <w:r>
-        <w:rPr>
-          <w:rFonts w:ascii="Times New Roman" w:hAnsi="Times New Roman" w:cs="Times New Roman"/>
-          <w:color w:val="000000" w:themeColor="text1"/>
+          <w:sz w:val="24"/>
+          <w:szCs w:val="24"/>
+        </w:rPr>
+        <w:t xml:space="preserve">Research Position | </w:t>
+      </w:r>
+      <w:r>
+        <w:rPr>
+          <w:rFonts w:ascii="Times New Roman" w:hAnsi="Times New Roman" w:cs="Times New Roman"/>
+          <w:bCs/>
+          <w:color w:val="000000" w:themeColor="text1"/>
+          <w:sz w:val="24"/>
+          <w:szCs w:val="24"/>
+        </w:rPr>
+        <w:t>Wentworth Institute of Technology</w:t>
+      </w:r>
+      <w:r>
+        <w:rPr>
+          <w:rFonts w:ascii="Times New Roman" w:hAnsi="Times New Roman" w:cs="Times New Roman"/>
+          <w:color w:val="000000" w:themeColor="text1"/>
+          <w:sz w:val="24"/>
+          <w:szCs w:val="24"/>
+        </w:rPr>
+        <w:t xml:space="preserve"> </w:t>
+      </w:r>
+      <w:r>
+        <w:rPr>
+          <w:rFonts w:ascii="Times New Roman" w:hAnsi="Times New Roman" w:cs="Times New Roman"/>
+          <w:sz w:val="24"/>
+          <w:szCs w:val="24"/>
+        </w:rPr>
+        <w:t>| Boston, MA</w:t>
+      </w:r>
+      <w:r>
+        <w:rPr>
+          <w:rFonts w:ascii="Times New Roman" w:hAnsi="Times New Roman" w:cs="Times New Roman"/>
+          <w:sz w:val="24"/>
+          <w:szCs w:val="24"/>
         </w:rPr>
         <w:tab/>
       </w:r>
       <w:r>
         <w:rPr>
           <w:rFonts w:ascii="Times New Roman" w:hAnsi="Times New Roman" w:cs="Times New Roman"/>
-          <w:color w:val="000000" w:themeColor="text1"/>
+          <w:sz w:val="24"/>
+          <w:szCs w:val="24"/>
         </w:rPr>
         <w:tab/>
-      </w:r>
-      <w:r>
-        <w:rPr>
-          <w:rFonts w:ascii="Times New Roman" w:hAnsi="Times New Roman" w:cs="Times New Roman"/>
-          <w:color w:val="000000" w:themeColor="text1"/>
-        </w:rPr>
-        <w:tab/>
-      </w:r>
-      <w:r>
-        <w:rPr>
-          <w:rFonts w:ascii="Times New Roman" w:hAnsi="Times New Roman" w:cs="Times New Roman"/>
-          <w:color w:val="000000" w:themeColor="text1"/>
-        </w:rPr>
-        <w:tab/>
-      </w:r>
-      <w:r>
-        <w:rPr>
-          <w:rFonts w:ascii="Times New Roman" w:hAnsi="Times New Roman" w:cs="Times New Roman"/>
-          <w:color w:val="000000" w:themeColor="text1"/>
-        </w:rPr>
-        <w:tab/>
-      </w:r>
-      <w:r>
-        <w:rPr>
-          <w:rFonts w:ascii="Times New Roman" w:hAnsi="Times New Roman" w:cs="Times New Roman"/>
-          <w:color w:val="000000" w:themeColor="text1"/>
-        </w:rPr>
-        <w:tab/>
-      </w:r>
-      <w:r>
-        <w:rPr>
-          <w:rFonts w:ascii="Times New Roman" w:hAnsi="Times New Roman" w:cs="Times New Roman"/>
-          <w:color w:val="000000" w:themeColor="text1"/>
-        </w:rPr>
-        <w:t xml:space="preserve"> </w:t>
-      </w:r>
-      <w:r>
-        <w:rPr>
-          <w:rFonts w:ascii="Times New Roman" w:hAnsi="Times New Roman" w:cs="Times New Roman"/>
-          <w:color w:val="000000" w:themeColor="text1"/>
-        </w:rPr>
-        <w:tab/>
-      </w:r>
-      <w:r>
-        <w:rPr>
-          <w:rFonts w:ascii="Times New Roman" w:hAnsi="Times New Roman" w:cs="Times New Roman"/>
-          <w:color w:val="000000" w:themeColor="text1"/>
-        </w:rPr>
-        <w:t xml:space="preserve">          </w:t>
-      </w:r>
-      <w:r>
-        <w:rPr>
-          <w:rFonts w:ascii="Times New Roman" w:hAnsi="Times New Roman" w:cs="Times New Roman"/>
-          <w:color w:val="000000" w:themeColor="text1"/>
-        </w:rPr>
-        <w:t>July</w:t>
-      </w:r>
-      <w:r>
-        <w:rPr>
-          <w:rFonts w:ascii="Times New Roman" w:hAnsi="Times New Roman" w:cs="Times New Roman"/>
-          <w:color w:val="000000" w:themeColor="text1"/>
-        </w:rPr>
-        <w:t>-August</w:t>
-      </w:r>
-      <w:r>
-        <w:rPr>
-          <w:rFonts w:ascii="Times New Roman" w:hAnsi="Times New Roman" w:cs="Times New Roman"/>
-          <w:color w:val="000000" w:themeColor="text1"/>
-        </w:rPr>
-        <w:t xml:space="preserve"> 201</w:t>
-      </w:r>
-      <w:r>
-        <w:rPr>
-          <w:rFonts w:ascii="Times New Roman" w:hAnsi="Times New Roman" w:cs="Times New Roman"/>
-          <w:color w:val="000000" w:themeColor="text1"/>
-        </w:rPr>
-        <w:t>8</w:t>
-      </w:r>
-      <w:r>
-        <w:rPr>
-          <w:rFonts w:ascii="Times New Roman" w:hAnsi="Times New Roman" w:cs="Times New Roman"/>
-          <w:color w:val="000000" w:themeColor="text1"/>
-        </w:rPr>
-        <w:t xml:space="preserve">   </w:t>
+        <w:t xml:space="preserve">              January - April 2019</w:t>
       </w:r>
     </w:p>
     <w:p>
@@ -968,41 +643,32 @@
         <w:pStyle w:val="ListParagraph"/>
         <w:numPr>
           <w:ilvl w:val="0"/>
-          <w:numId w:val="11"/>
+          <w:numId w:val="16"/>
         </w:numPr>
-        <w:spacing w:after="0" w:line="360" w:lineRule="auto"/>
-        <w:rPr>
-          <w:rFonts w:ascii="Times New Roman" w:hAnsi="Times New Roman" w:cs="Times New Roman"/>
-          <w:color w:val="000000" w:themeColor="text1"/>
-        </w:rPr>
-      </w:pPr>
-      <w:r>
-        <w:rPr>
-          <w:rFonts w:ascii="Times New Roman" w:hAnsi="Times New Roman" w:cs="Times New Roman"/>
-          <w:color w:val="000000" w:themeColor="text1"/>
-        </w:rPr>
-        <w:t>Engineered</w:t>
-      </w:r>
-      <w:r>
-        <w:rPr>
-          <w:rFonts w:ascii="Times New Roman" w:hAnsi="Times New Roman" w:cs="Times New Roman"/>
-          <w:color w:val="000000" w:themeColor="text1"/>
-        </w:rPr>
-        <w:t xml:space="preserve"> a language application </w:t>
-      </w:r>
-      <w:r>
-        <w:rPr>
-          <w:rFonts w:ascii="Times New Roman" w:hAnsi="Times New Roman" w:cs="Times New Roman"/>
-          <w:color w:val="000000" w:themeColor="text1"/>
-        </w:rPr>
-        <w:t>for the android operating system</w:t>
-      </w:r>
-      <w:r>
-        <w:rPr>
-          <w:rFonts w:ascii="Times New Roman" w:hAnsi="Times New Roman" w:cs="Times New Roman"/>
-          <w:color w:val="000000" w:themeColor="text1"/>
-        </w:rPr>
-        <w:t xml:space="preserve"> using Java</w:t>
+        <w:spacing w:after="0" w:line="240" w:lineRule="auto"/>
+        <w:rPr>
+          <w:rFonts w:ascii="Times New Roman" w:hAnsi="Times New Roman" w:cs="Times New Roman"/>
+          <w:color w:val="000000" w:themeColor="text1"/>
+          <w:sz w:val="24"/>
+          <w:szCs w:val="24"/>
+        </w:rPr>
+      </w:pPr>
+      <w:r>
+        <w:rPr>
+          <w:rFonts w:ascii="Times New Roman" w:hAnsi="Times New Roman" w:cs="Times New Roman"/>
+          <w:color w:val="000000" w:themeColor="text1"/>
+          <w:sz w:val="24"/>
+          <w:szCs w:val="24"/>
+        </w:rPr>
+        <w:t xml:space="preserve">Performed research under the direction of Professor </w:t>
+      </w:r>
+      <w:r>
+        <w:rPr>
+          <w:rFonts w:ascii="Times New Roman" w:hAnsi="Times New Roman" w:cs="Times New Roman"/>
+          <w:sz w:val="24"/>
+          <w:szCs w:val="24"/>
+        </w:rPr>
+        <w:t>Chen-Hsiang Yu</w:t>
       </w:r>
     </w:p>
     <w:p>
@@ -1010,116 +676,24 @@
         <w:pStyle w:val="ListParagraph"/>
         <w:numPr>
           <w:ilvl w:val="0"/>
-          <w:numId w:val="11"/>
+          <w:numId w:val="16"/>
         </w:numPr>
-        <w:spacing w:after="0" w:line="360" w:lineRule="auto"/>
-        <w:rPr>
-          <w:rFonts w:ascii="Times New Roman" w:hAnsi="Times New Roman" w:cs="Times New Roman"/>
-          <w:color w:val="000000" w:themeColor="text1"/>
-        </w:rPr>
-      </w:pPr>
-      <w:r>
-        <w:rPr>
-          <w:rFonts w:ascii="Times New Roman" w:hAnsi="Times New Roman" w:cs="Times New Roman"/>
-          <w:color w:val="000000" w:themeColor="text1"/>
-        </w:rPr>
-        <w:t xml:space="preserve">The application consists of phrases, colors, and numbers of a language </w:t>
-      </w:r>
-      <w:r>
-        <w:rPr>
-          <w:rFonts w:ascii="Times New Roman" w:hAnsi="Times New Roman" w:cs="Times New Roman"/>
-          <w:color w:val="000000" w:themeColor="text1"/>
-        </w:rPr>
-        <w:t>that teaches the user</w:t>
-      </w:r>
-    </w:p>
-    <w:p>
-      <w:pPr>
-        <w:spacing w:after="0" w:line="360" w:lineRule="auto"/>
-        <w:ind w:left="504"/>
-        <w:rPr>
-          <w:rFonts w:ascii="Times New Roman" w:hAnsi="Times New Roman" w:cs="Times New Roman"/>
-          <w:color w:val="000000" w:themeColor="text1"/>
-        </w:rPr>
-      </w:pPr>
-      <w:r>
-        <w:rPr>
-          <w:rFonts w:ascii="Times New Roman" w:hAnsi="Times New Roman" w:cs="Times New Roman"/>
-          <w:b/>
-          <w:color w:val="000000" w:themeColor="text1"/>
-        </w:rPr>
-        <w:t xml:space="preserve">Media List | </w:t>
-      </w:r>
-      <w:r>
-        <w:rPr>
-          <w:rFonts w:ascii="Times New Roman" w:hAnsi="Times New Roman" w:cs="Times New Roman"/>
-          <w:color w:val="000000" w:themeColor="text1"/>
-        </w:rPr>
-        <w:t>Independent Project</w:t>
-      </w:r>
-      <w:r>
-        <w:rPr>
-          <w:rFonts w:ascii="Times New Roman" w:hAnsi="Times New Roman" w:cs="Times New Roman"/>
-          <w:color w:val="000000" w:themeColor="text1"/>
-        </w:rPr>
-        <w:t xml:space="preserve">                       </w:t>
-      </w:r>
-      <w:r>
-        <w:rPr>
-          <w:rFonts w:ascii="Times New Roman" w:hAnsi="Times New Roman" w:cs="Times New Roman"/>
-          <w:color w:val="000000" w:themeColor="text1"/>
-        </w:rPr>
-        <w:tab/>
-      </w:r>
-      <w:r>
-        <w:rPr>
-          <w:rFonts w:ascii="Times New Roman" w:hAnsi="Times New Roman" w:cs="Times New Roman"/>
-          <w:color w:val="000000" w:themeColor="text1"/>
-        </w:rPr>
-        <w:tab/>
-      </w:r>
-      <w:r>
-        <w:rPr>
-          <w:rFonts w:ascii="Times New Roman" w:hAnsi="Times New Roman" w:cs="Times New Roman"/>
-          <w:color w:val="000000" w:themeColor="text1"/>
-        </w:rPr>
-        <w:tab/>
-      </w:r>
-      <w:r>
-        <w:rPr>
-          <w:rFonts w:ascii="Times New Roman" w:hAnsi="Times New Roman" w:cs="Times New Roman"/>
-          <w:color w:val="000000" w:themeColor="text1"/>
-        </w:rPr>
-        <w:tab/>
-      </w:r>
-      <w:r>
-        <w:rPr>
-          <w:rFonts w:ascii="Times New Roman" w:hAnsi="Times New Roman" w:cs="Times New Roman"/>
-          <w:color w:val="000000" w:themeColor="text1"/>
-        </w:rPr>
-        <w:tab/>
-      </w:r>
-      <w:r>
-        <w:rPr>
-          <w:rFonts w:ascii="Times New Roman" w:hAnsi="Times New Roman" w:cs="Times New Roman"/>
-          <w:color w:val="000000" w:themeColor="text1"/>
-        </w:rPr>
-        <w:tab/>
-        <w:t>August</w:t>
-      </w:r>
-      <w:r>
-        <w:rPr>
-          <w:rFonts w:ascii="Times New Roman" w:hAnsi="Times New Roman" w:cs="Times New Roman"/>
-          <w:color w:val="000000" w:themeColor="text1"/>
-        </w:rPr>
-        <w:t>-November</w:t>
-      </w:r>
-      <w:r>
-        <w:rPr>
-          <w:rFonts w:ascii="Times New Roman" w:hAnsi="Times New Roman" w:cs="Times New Roman"/>
-          <w:color w:val="000000" w:themeColor="text1"/>
-        </w:rPr>
-        <w:t xml:space="preserve"> 2018</w:t>
+        <w:spacing w:after="0" w:line="240" w:lineRule="auto"/>
+        <w:rPr>
+          <w:rFonts w:ascii="Times New Roman" w:hAnsi="Times New Roman" w:cs="Times New Roman"/>
+          <w:color w:val="000000" w:themeColor="text1"/>
+          <w:sz w:val="24"/>
+          <w:szCs w:val="24"/>
+        </w:rPr>
+      </w:pPr>
+      <w:r>
+        <w:rPr>
+          <w:rFonts w:ascii="Times New Roman" w:hAnsi="Times New Roman" w:cs="Times New Roman"/>
+          <w:color w:val="000000" w:themeColor="text1"/>
+          <w:sz w:val="24"/>
+          <w:szCs w:val="24"/>
+        </w:rPr>
+        <w:t>Researched how EMG, EKG, EEG data can help patients and health enthusiast</w:t>
       </w:r>
     </w:p>
     <w:p>
@@ -1127,69 +701,44 @@
         <w:pStyle w:val="ListParagraph"/>
         <w:numPr>
           <w:ilvl w:val="0"/>
-          <w:numId w:val="10"/>
+          <w:numId w:val="16"/>
         </w:numPr>
-        <w:spacing w:after="0" w:line="360" w:lineRule="auto"/>
-        <w:rPr>
-          <w:rFonts w:ascii="Times New Roman" w:hAnsi="Times New Roman" w:cs="Times New Roman"/>
-          <w:color w:val="000000" w:themeColor="text1"/>
-        </w:rPr>
-      </w:pPr>
-      <w:r>
-        <w:rPr>
-          <w:rFonts w:ascii="Times New Roman" w:hAnsi="Times New Roman" w:cs="Times New Roman"/>
-          <w:color w:val="000000" w:themeColor="text1"/>
-        </w:rPr>
-        <w:t>Developed</w:t>
-      </w:r>
-      <w:r>
-        <w:rPr>
-          <w:rFonts w:ascii="Times New Roman" w:hAnsi="Times New Roman" w:cs="Times New Roman"/>
-          <w:color w:val="000000" w:themeColor="text1"/>
-        </w:rPr>
-        <w:t xml:space="preserve"> a media</w:t>
-      </w:r>
-      <w:r>
-        <w:rPr>
-          <w:rFonts w:ascii="Times New Roman" w:hAnsi="Times New Roman" w:cs="Times New Roman"/>
-          <w:color w:val="000000" w:themeColor="text1"/>
-        </w:rPr>
-        <w:t>-</w:t>
-      </w:r>
-      <w:r>
-        <w:rPr>
-          <w:rFonts w:ascii="Times New Roman" w:hAnsi="Times New Roman" w:cs="Times New Roman"/>
-          <w:color w:val="000000" w:themeColor="text1"/>
-        </w:rPr>
-        <w:t>list desktop application</w:t>
-      </w:r>
-      <w:r>
-        <w:rPr>
-          <w:rFonts w:ascii="Times New Roman" w:hAnsi="Times New Roman" w:cs="Times New Roman"/>
-          <w:color w:val="000000" w:themeColor="text1"/>
-        </w:rPr>
-        <w:t xml:space="preserve"> </w:t>
-      </w:r>
-      <w:r>
-        <w:rPr>
-          <w:rFonts w:ascii="Times New Roman" w:hAnsi="Times New Roman" w:cs="Times New Roman"/>
-          <w:color w:val="000000" w:themeColor="text1"/>
-        </w:rPr>
-        <w:t>to keep track of</w:t>
-      </w:r>
-      <w:r>
-        <w:rPr>
-          <w:rFonts w:ascii="Times New Roman" w:hAnsi="Times New Roman" w:cs="Times New Roman"/>
-          <w:color w:val="000000" w:themeColor="text1"/>
-        </w:rPr>
-        <w:t xml:space="preserve"> </w:t>
-      </w:r>
-      <w:r>
-        <w:rPr>
-          <w:rFonts w:ascii="Times New Roman" w:hAnsi="Times New Roman" w:cs="Times New Roman"/>
-          <w:color w:val="000000" w:themeColor="text1"/>
-        </w:rPr>
-        <w:t>favorite movies and other media</w:t>
+        <w:spacing w:after="0" w:line="240" w:lineRule="auto"/>
+        <w:rPr>
+          <w:rFonts w:ascii="Times New Roman" w:hAnsi="Times New Roman" w:cs="Times New Roman"/>
+          <w:color w:val="000000" w:themeColor="text1"/>
+          <w:sz w:val="24"/>
+          <w:szCs w:val="24"/>
+        </w:rPr>
+      </w:pPr>
+      <w:r>
+        <w:rPr>
+          <w:rFonts w:ascii="Times New Roman" w:hAnsi="Times New Roman" w:cs="Times New Roman"/>
+          <w:color w:val="000000" w:themeColor="text1"/>
+          <w:sz w:val="24"/>
+          <w:szCs w:val="24"/>
+        </w:rPr>
+        <w:t xml:space="preserve">Built the EMG sensor with </w:t>
+      </w:r>
+      <w:proofErr w:type="spellStart"/>
+      <w:r>
+        <w:rPr>
+          <w:rFonts w:ascii="Times New Roman" w:hAnsi="Times New Roman" w:cs="Times New Roman"/>
+          <w:color w:val="000000" w:themeColor="text1"/>
+          <w:sz w:val="24"/>
+          <w:szCs w:val="24"/>
+        </w:rPr>
+        <w:t>MyoWare</w:t>
+      </w:r>
+      <w:proofErr w:type="spellEnd"/>
+      <w:r>
+        <w:rPr>
+          <w:rFonts w:ascii="Times New Roman" w:hAnsi="Times New Roman" w:cs="Times New Roman"/>
+          <w:color w:val="000000" w:themeColor="text1"/>
+          <w:sz w:val="24"/>
+          <w:szCs w:val="24"/>
+        </w:rPr>
+        <w:t xml:space="preserve"> Muscle Sensor, Arduino Uno, and NRF8001 Bluetooth technology</w:t>
       </w:r>
     </w:p>
     <w:p>
@@ -1197,37 +746,67 @@
         <w:pStyle w:val="ListParagraph"/>
         <w:numPr>
           <w:ilvl w:val="0"/>
-          <w:numId w:val="10"/>
+          <w:numId w:val="16"/>
         </w:numPr>
-        <w:spacing w:after="0" w:line="360" w:lineRule="auto"/>
-        <w:rPr>
-          <w:rFonts w:ascii="Times New Roman" w:hAnsi="Times New Roman" w:cs="Times New Roman"/>
-          <w:color w:val="000000" w:themeColor="text1"/>
-        </w:rPr>
-      </w:pPr>
-      <w:r>
-        <w:rPr>
-          <w:rFonts w:ascii="Times New Roman" w:hAnsi="Times New Roman" w:cs="Times New Roman"/>
-          <w:color w:val="000000" w:themeColor="text1"/>
-        </w:rPr>
-        <w:t>Constructed</w:t>
-      </w:r>
-      <w:r>
-        <w:rPr>
-          <w:rFonts w:ascii="Times New Roman" w:hAnsi="Times New Roman" w:cs="Times New Roman"/>
-          <w:color w:val="000000" w:themeColor="text1"/>
-        </w:rPr>
-        <w:t xml:space="preserve"> with Electron, HTML, CSS, and JavaScript </w:t>
+        <w:spacing w:after="0" w:line="240" w:lineRule="auto"/>
+        <w:rPr>
+          <w:rFonts w:ascii="Times New Roman" w:hAnsi="Times New Roman" w:cs="Times New Roman"/>
+          <w:color w:val="000000" w:themeColor="text1"/>
+          <w:sz w:val="24"/>
+          <w:szCs w:val="24"/>
+        </w:rPr>
+      </w:pPr>
+      <w:r>
+        <w:rPr>
+          <w:rFonts w:ascii="Times New Roman" w:hAnsi="Times New Roman" w:cs="Times New Roman"/>
+          <w:color w:val="000000" w:themeColor="text1"/>
+          <w:sz w:val="24"/>
+          <w:szCs w:val="24"/>
+        </w:rPr>
+        <w:t>Engineered a mobile health app in which the EMG data is transmitted, graphically displayed, and analyzed</w:t>
       </w:r>
     </w:p>
     <w:p>
       <w:pPr>
-        <w:spacing w:after="0" w:line="360" w:lineRule="auto"/>
-        <w:ind w:left="504"/>
+        <w:spacing w:after="0" w:line="240" w:lineRule="auto"/>
+        <w:rPr>
+          <w:rFonts w:ascii="Times New Roman" w:hAnsi="Times New Roman" w:cs="Times New Roman"/>
+          <w:color w:val="000000" w:themeColor="text1"/>
+          <w:sz w:val="24"/>
+          <w:szCs w:val="24"/>
+        </w:rPr>
+      </w:pPr>
+    </w:p>
+    <w:p>
+      <w:pPr>
+        <w:spacing w:after="0" w:line="264" w:lineRule="auto"/>
+        <w:rPr>
+          <w:rFonts w:ascii="Times New Roman" w:hAnsi="Times New Roman" w:cs="Times New Roman"/>
+          <w:color w:val="000000" w:themeColor="text1"/>
+          <w:sz w:val="24"/>
+          <w:szCs w:val="24"/>
+        </w:rPr>
+      </w:pPr>
+      <w:r>
         <w:rPr>
           <w:rFonts w:ascii="Times New Roman" w:hAnsi="Times New Roman" w:cs="Times New Roman"/>
           <w:b/>
           <w:color w:val="000000" w:themeColor="text1"/>
+          <w:sz w:val="24"/>
+          <w:szCs w:val="24"/>
+          <w:u w:val="single"/>
+        </w:rPr>
+        <w:t xml:space="preserve">PROJECTS  </w:t>
+      </w:r>
+    </w:p>
+    <w:p>
+      <w:pPr>
+        <w:spacing w:after="0" w:line="264" w:lineRule="auto"/>
+        <w:rPr>
+          <w:rFonts w:ascii="Times New Roman" w:hAnsi="Times New Roman" w:cs="Times New Roman"/>
+          <w:color w:val="000000" w:themeColor="text1"/>
+          <w:sz w:val="24"/>
+          <w:szCs w:val="24"/>
         </w:rPr>
       </w:pPr>
       <w:r>
@@ -1235,93 +814,84 @@
           <w:rFonts w:ascii="Times New Roman" w:hAnsi="Times New Roman" w:cs="Times New Roman"/>
           <w:b/>
           <w:color w:val="000000" w:themeColor="text1"/>
-        </w:rPr>
-        <w:t>MIT Hackathon</w:t>
-      </w:r>
-      <w:r>
-        <w:rPr>
-          <w:rFonts w:ascii="Times New Roman" w:hAnsi="Times New Roman" w:cs="Times New Roman"/>
-          <w:b/>
-          <w:color w:val="000000" w:themeColor="text1"/>
-        </w:rPr>
+          <w:sz w:val="24"/>
+          <w:szCs w:val="24"/>
+        </w:rPr>
+        <w:t>Language App</w:t>
+      </w:r>
+      <w:r>
+        <w:rPr>
+          <w:rFonts w:ascii="Times New Roman" w:hAnsi="Times New Roman" w:cs="Times New Roman"/>
+          <w:color w:val="000000" w:themeColor="text1"/>
+          <w:sz w:val="24"/>
+          <w:szCs w:val="24"/>
+        </w:rPr>
+        <w:t xml:space="preserve"> | Independent Project</w:t>
+      </w:r>
+      <w:r>
+        <w:rPr>
+          <w:rFonts w:ascii="Times New Roman" w:hAnsi="Times New Roman" w:cs="Times New Roman"/>
+          <w:color w:val="000000" w:themeColor="text1"/>
+          <w:sz w:val="24"/>
+          <w:szCs w:val="24"/>
+        </w:rPr>
+        <w:tab/>
+      </w:r>
+      <w:r>
+        <w:rPr>
+          <w:rFonts w:ascii="Times New Roman" w:hAnsi="Times New Roman" w:cs="Times New Roman"/>
+          <w:color w:val="000000" w:themeColor="text1"/>
+          <w:sz w:val="24"/>
+          <w:szCs w:val="24"/>
+        </w:rPr>
+        <w:tab/>
+      </w:r>
+      <w:r>
+        <w:rPr>
+          <w:rFonts w:ascii="Times New Roman" w:hAnsi="Times New Roman" w:cs="Times New Roman"/>
+          <w:color w:val="000000" w:themeColor="text1"/>
+          <w:sz w:val="24"/>
+          <w:szCs w:val="24"/>
+        </w:rPr>
+        <w:tab/>
+      </w:r>
+      <w:r>
+        <w:rPr>
+          <w:rFonts w:ascii="Times New Roman" w:hAnsi="Times New Roman" w:cs="Times New Roman"/>
+          <w:color w:val="000000" w:themeColor="text1"/>
+          <w:sz w:val="24"/>
+          <w:szCs w:val="24"/>
+        </w:rPr>
+        <w:tab/>
+      </w:r>
+      <w:r>
+        <w:rPr>
+          <w:rFonts w:ascii="Times New Roman" w:hAnsi="Times New Roman" w:cs="Times New Roman"/>
+          <w:color w:val="000000" w:themeColor="text1"/>
+          <w:sz w:val="24"/>
+          <w:szCs w:val="24"/>
+        </w:rPr>
+        <w:tab/>
+      </w:r>
+      <w:r>
+        <w:rPr>
+          <w:rFonts w:ascii="Times New Roman" w:hAnsi="Times New Roman" w:cs="Times New Roman"/>
+          <w:color w:val="000000" w:themeColor="text1"/>
+          <w:sz w:val="24"/>
+          <w:szCs w:val="24"/>
+        </w:rPr>
+        <w:tab/>
         <w:t xml:space="preserve"> </w:t>
       </w:r>
       <w:r>
         <w:rPr>
           <w:rFonts w:ascii="Times New Roman" w:hAnsi="Times New Roman" w:cs="Times New Roman"/>
-        </w:rPr>
-        <w:t>| Cambridge, MA</w:t>
-      </w:r>
-      <w:r>
-        <w:rPr>
-          <w:rFonts w:ascii="Times New Roman" w:hAnsi="Times New Roman" w:cs="Times New Roman"/>
-          <w:b/>
-          <w:color w:val="000000" w:themeColor="text1"/>
+          <w:color w:val="000000" w:themeColor="text1"/>
+          <w:sz w:val="24"/>
+          <w:szCs w:val="24"/>
         </w:rPr>
         <w:tab/>
-      </w:r>
-      <w:r>
-        <w:rPr>
-          <w:rFonts w:ascii="Times New Roman" w:hAnsi="Times New Roman" w:cs="Times New Roman"/>
-          <w:b/>
-          <w:color w:val="000000" w:themeColor="text1"/>
-        </w:rPr>
-        <w:tab/>
-      </w:r>
-      <w:r>
-        <w:rPr>
-          <w:rFonts w:ascii="Times New Roman" w:hAnsi="Times New Roman" w:cs="Times New Roman"/>
-          <w:b/>
-          <w:color w:val="000000" w:themeColor="text1"/>
-        </w:rPr>
-        <w:tab/>
-      </w:r>
-      <w:r>
-        <w:rPr>
-          <w:rFonts w:ascii="Times New Roman" w:hAnsi="Times New Roman" w:cs="Times New Roman"/>
-          <w:b/>
-          <w:color w:val="000000" w:themeColor="text1"/>
-        </w:rPr>
-        <w:tab/>
-      </w:r>
-      <w:r>
-        <w:rPr>
-          <w:rFonts w:ascii="Times New Roman" w:hAnsi="Times New Roman" w:cs="Times New Roman"/>
-          <w:b/>
-          <w:color w:val="000000" w:themeColor="text1"/>
-        </w:rPr>
-        <w:tab/>
-      </w:r>
-      <w:r>
-        <w:rPr>
-          <w:rFonts w:ascii="Times New Roman" w:hAnsi="Times New Roman" w:cs="Times New Roman"/>
-          <w:b/>
-          <w:color w:val="000000" w:themeColor="text1"/>
-        </w:rPr>
-        <w:tab/>
-      </w:r>
-      <w:r>
-        <w:rPr>
-          <w:rFonts w:ascii="Times New Roman" w:hAnsi="Times New Roman" w:cs="Times New Roman"/>
-          <w:b/>
-          <w:color w:val="000000" w:themeColor="text1"/>
-        </w:rPr>
-        <w:tab/>
-      </w:r>
-      <w:r>
-        <w:rPr>
-          <w:rFonts w:ascii="Times New Roman" w:hAnsi="Times New Roman" w:cs="Times New Roman"/>
-          <w:b/>
-          <w:color w:val="000000" w:themeColor="text1"/>
-        </w:rPr>
-        <w:tab/>
-      </w:r>
-      <w:r>
-        <w:rPr>
-          <w:rFonts w:ascii="Times New Roman" w:hAnsi="Times New Roman" w:cs="Times New Roman"/>
-          <w:color w:val="000000" w:themeColor="text1"/>
-        </w:rPr>
-        <w:t>September 2018</w:t>
+        <w:t xml:space="preserve">     July - August 2018   </w:t>
       </w:r>
     </w:p>
     <w:p>
@@ -1329,27 +899,24 @@
         <w:pStyle w:val="ListParagraph"/>
         <w:numPr>
           <w:ilvl w:val="0"/>
-          <w:numId w:val="10"/>
+          <w:numId w:val="18"/>
         </w:numPr>
-        <w:spacing w:after="0" w:line="360" w:lineRule="auto"/>
-        <w:rPr>
-          <w:rFonts w:ascii="Times New Roman" w:hAnsi="Times New Roman" w:cs="Times New Roman"/>
-          <w:color w:val="000000" w:themeColor="text1"/>
-        </w:rPr>
-      </w:pPr>
-      <w:r>
-        <w:rPr>
-          <w:rFonts w:ascii="Times New Roman" w:hAnsi="Times New Roman" w:cs="Times New Roman"/>
-          <w:color w:val="000000" w:themeColor="text1"/>
-        </w:rPr>
-        <w:t>Built</w:t>
-      </w:r>
-      <w:r>
-        <w:rPr>
-          <w:rFonts w:ascii="Times New Roman" w:hAnsi="Times New Roman" w:cs="Times New Roman"/>
-          <w:color w:val="000000" w:themeColor="text1"/>
-        </w:rPr>
-        <w:t xml:space="preserve"> a web application that converts speech to text then summarizes the text</w:t>
+        <w:spacing w:after="0" w:line="240" w:lineRule="auto"/>
+        <w:rPr>
+          <w:rFonts w:ascii="Times New Roman" w:hAnsi="Times New Roman" w:cs="Times New Roman"/>
+          <w:color w:val="000000" w:themeColor="text1"/>
+          <w:sz w:val="24"/>
+          <w:szCs w:val="24"/>
+        </w:rPr>
+      </w:pPr>
+      <w:r>
+        <w:rPr>
+          <w:rFonts w:ascii="Times New Roman" w:hAnsi="Times New Roman" w:cs="Times New Roman"/>
+          <w:color w:val="000000" w:themeColor="text1"/>
+          <w:sz w:val="24"/>
+          <w:szCs w:val="24"/>
+        </w:rPr>
+        <w:t>Engineered a language application for the Android operating system using Java</w:t>
       </w:r>
     </w:p>
     <w:p>
@@ -1357,62 +924,111 @@
         <w:pStyle w:val="ListParagraph"/>
         <w:numPr>
           <w:ilvl w:val="0"/>
-          <w:numId w:val="10"/>
+          <w:numId w:val="18"/>
         </w:numPr>
-        <w:spacing w:after="0" w:line="360" w:lineRule="auto"/>
-        <w:rPr>
-          <w:rFonts w:ascii="Times New Roman" w:hAnsi="Times New Roman" w:cs="Times New Roman"/>
-          <w:color w:val="000000" w:themeColor="text1"/>
-        </w:rPr>
-      </w:pPr>
-      <w:r>
-        <w:rPr>
-          <w:rFonts w:ascii="Times New Roman" w:hAnsi="Times New Roman" w:cs="Times New Roman"/>
-          <w:color w:val="000000" w:themeColor="text1"/>
-        </w:rPr>
-        <w:t xml:space="preserve">Comprised </w:t>
-      </w:r>
-      <w:r>
-        <w:rPr>
-          <w:rFonts w:ascii="Times New Roman" w:hAnsi="Times New Roman" w:cs="Times New Roman"/>
-          <w:color w:val="000000" w:themeColor="text1"/>
-        </w:rPr>
-        <w:t>of HTML</w:t>
-      </w:r>
-      <w:r>
-        <w:rPr>
-          <w:rFonts w:ascii="Times New Roman" w:hAnsi="Times New Roman" w:cs="Times New Roman"/>
-          <w:color w:val="000000" w:themeColor="text1"/>
-        </w:rPr>
-        <w:t>, CSS, React</w:t>
-      </w:r>
-      <w:r>
-        <w:rPr>
-          <w:rFonts w:ascii="Times New Roman" w:hAnsi="Times New Roman" w:cs="Times New Roman"/>
-          <w:color w:val="000000" w:themeColor="text1"/>
-        </w:rPr>
-        <w:t>.js</w:t>
-      </w:r>
-      <w:r>
-        <w:rPr>
-          <w:rFonts w:ascii="Times New Roman" w:hAnsi="Times New Roman" w:cs="Times New Roman"/>
-          <w:color w:val="000000" w:themeColor="text1"/>
-        </w:rPr>
-        <w:t xml:space="preserve">, and </w:t>
-      </w:r>
-      <w:r>
-        <w:rPr>
-          <w:rFonts w:ascii="Times New Roman" w:hAnsi="Times New Roman" w:cs="Times New Roman"/>
-          <w:color w:val="000000" w:themeColor="text1"/>
-        </w:rPr>
-        <w:t xml:space="preserve">Watson </w:t>
-      </w:r>
-      <w:r>
-        <w:rPr>
-          <w:rFonts w:ascii="Times New Roman" w:hAnsi="Times New Roman" w:cs="Times New Roman"/>
-          <w:color w:val="000000" w:themeColor="text1"/>
-        </w:rPr>
-        <w:t>Speech to Text API</w:t>
+        <w:spacing w:after="0" w:line="240" w:lineRule="auto"/>
+        <w:rPr>
+          <w:rFonts w:ascii="Times New Roman" w:hAnsi="Times New Roman" w:cs="Times New Roman"/>
+          <w:color w:val="000000" w:themeColor="text1"/>
+          <w:sz w:val="24"/>
+          <w:szCs w:val="24"/>
+        </w:rPr>
+      </w:pPr>
+      <w:r>
+        <w:rPr>
+          <w:rFonts w:ascii="Times New Roman" w:hAnsi="Times New Roman" w:cs="Times New Roman"/>
+          <w:color w:val="000000" w:themeColor="text1"/>
+          <w:sz w:val="24"/>
+          <w:szCs w:val="24"/>
+        </w:rPr>
+        <w:t>Designed application to consists phrases, colors, and numbers of a language that teaches the user</w:t>
+      </w:r>
+    </w:p>
+    <w:p>
+      <w:pPr>
+        <w:spacing w:after="0" w:line="264" w:lineRule="auto"/>
+        <w:rPr>
+          <w:rFonts w:ascii="Times New Roman" w:hAnsi="Times New Roman" w:cs="Times New Roman"/>
+          <w:color w:val="000000" w:themeColor="text1"/>
+          <w:sz w:val="24"/>
+          <w:szCs w:val="24"/>
+        </w:rPr>
+      </w:pPr>
+    </w:p>
+    <w:p>
+      <w:pPr>
+        <w:spacing w:after="0" w:line="264" w:lineRule="auto"/>
+        <w:rPr>
+          <w:rFonts w:ascii="Times New Roman" w:hAnsi="Times New Roman" w:cs="Times New Roman"/>
+          <w:color w:val="000000" w:themeColor="text1"/>
+          <w:sz w:val="24"/>
+          <w:szCs w:val="24"/>
+        </w:rPr>
+      </w:pPr>
+      <w:r>
+        <w:rPr>
+          <w:rFonts w:ascii="Times New Roman" w:hAnsi="Times New Roman" w:cs="Times New Roman"/>
+          <w:b/>
+          <w:color w:val="000000" w:themeColor="text1"/>
+          <w:sz w:val="24"/>
+          <w:szCs w:val="24"/>
+        </w:rPr>
+        <w:t xml:space="preserve">Media List | </w:t>
+      </w:r>
+      <w:r>
+        <w:rPr>
+          <w:rFonts w:ascii="Times New Roman" w:hAnsi="Times New Roman" w:cs="Times New Roman"/>
+          <w:color w:val="000000" w:themeColor="text1"/>
+          <w:sz w:val="24"/>
+          <w:szCs w:val="24"/>
+        </w:rPr>
+        <w:t xml:space="preserve">Independent Project                       </w:t>
+      </w:r>
+      <w:r>
+        <w:rPr>
+          <w:rFonts w:ascii="Times New Roman" w:hAnsi="Times New Roman" w:cs="Times New Roman"/>
+          <w:color w:val="000000" w:themeColor="text1"/>
+          <w:sz w:val="24"/>
+          <w:szCs w:val="24"/>
+        </w:rPr>
+        <w:tab/>
+      </w:r>
+      <w:r>
+        <w:rPr>
+          <w:rFonts w:ascii="Times New Roman" w:hAnsi="Times New Roman" w:cs="Times New Roman"/>
+          <w:color w:val="000000" w:themeColor="text1"/>
+          <w:sz w:val="24"/>
+          <w:szCs w:val="24"/>
+        </w:rPr>
+        <w:tab/>
+      </w:r>
+      <w:r>
+        <w:rPr>
+          <w:rFonts w:ascii="Times New Roman" w:hAnsi="Times New Roman" w:cs="Times New Roman"/>
+          <w:color w:val="000000" w:themeColor="text1"/>
+          <w:sz w:val="24"/>
+          <w:szCs w:val="24"/>
+        </w:rPr>
+        <w:tab/>
+      </w:r>
+      <w:r>
+        <w:rPr>
+          <w:rFonts w:ascii="Times New Roman" w:hAnsi="Times New Roman" w:cs="Times New Roman"/>
+          <w:color w:val="000000" w:themeColor="text1"/>
+          <w:sz w:val="24"/>
+          <w:szCs w:val="24"/>
+        </w:rPr>
+        <w:tab/>
+      </w:r>
+      <w:r>
+        <w:rPr>
+          <w:rFonts w:ascii="Times New Roman" w:hAnsi="Times New Roman" w:cs="Times New Roman"/>
+          <w:color w:val="000000" w:themeColor="text1"/>
+          <w:sz w:val="24"/>
+          <w:szCs w:val="24"/>
+        </w:rPr>
+        <w:tab/>
+        <w:t xml:space="preserve">       August - November 2018</w:t>
       </w:r>
     </w:p>
     <w:p>
@@ -1420,20 +1036,24 @@
         <w:pStyle w:val="ListParagraph"/>
         <w:numPr>
           <w:ilvl w:val="0"/>
-          <w:numId w:val="10"/>
+          <w:numId w:val="17"/>
         </w:numPr>
-        <w:spacing w:after="0" w:line="360" w:lineRule="auto"/>
-        <w:rPr>
-          <w:rFonts w:ascii="Times New Roman" w:hAnsi="Times New Roman" w:cs="Times New Roman"/>
-          <w:color w:val="000000" w:themeColor="text1"/>
-        </w:rPr>
-      </w:pPr>
-      <w:r>
-        <w:rPr>
-          <w:rFonts w:ascii="Times New Roman" w:hAnsi="Times New Roman" w:cs="Times New Roman"/>
-          <w:color w:val="000000" w:themeColor="text1"/>
-        </w:rPr>
-        <w:t>Learned how to use an API to create a web application</w:t>
+        <w:spacing w:after="0" w:line="240" w:lineRule="auto"/>
+        <w:rPr>
+          <w:rFonts w:ascii="Times New Roman" w:hAnsi="Times New Roman" w:cs="Times New Roman"/>
+          <w:color w:val="000000" w:themeColor="text1"/>
+          <w:sz w:val="24"/>
+          <w:szCs w:val="24"/>
+        </w:rPr>
+      </w:pPr>
+      <w:r>
+        <w:rPr>
+          <w:rFonts w:ascii="Times New Roman" w:hAnsi="Times New Roman" w:cs="Times New Roman"/>
+          <w:color w:val="000000" w:themeColor="text1"/>
+          <w:sz w:val="24"/>
+          <w:szCs w:val="24"/>
+        </w:rPr>
+        <w:t>Developed a media-list desktop application to keep track of favorite movies and other media</w:t>
       </w:r>
     </w:p>
     <w:p>
@@ -1441,30 +1061,46 @@
         <w:pStyle w:val="ListParagraph"/>
         <w:numPr>
           <w:ilvl w:val="0"/>
-          <w:numId w:val="10"/>
+          <w:numId w:val="17"/>
         </w:numPr>
-        <w:spacing w:after="0" w:line="360" w:lineRule="auto"/>
-        <w:rPr>
-          <w:rFonts w:ascii="Times New Roman" w:hAnsi="Times New Roman" w:cs="Times New Roman"/>
-          <w:color w:val="000000" w:themeColor="text1"/>
-        </w:rPr>
-      </w:pPr>
-      <w:r>
-        <w:rPr>
-          <w:rFonts w:ascii="Times New Roman" w:hAnsi="Times New Roman" w:cs="Times New Roman"/>
-          <w:color w:val="000000" w:themeColor="text1"/>
-        </w:rPr>
-        <w:t xml:space="preserve">Cultivated the ability to work with a team to complete a project </w:t>
+        <w:spacing w:after="0" w:line="240" w:lineRule="auto"/>
+        <w:rPr>
+          <w:rFonts w:ascii="Times New Roman" w:hAnsi="Times New Roman" w:cs="Times New Roman"/>
+          <w:color w:val="000000" w:themeColor="text1"/>
+          <w:sz w:val="24"/>
+          <w:szCs w:val="24"/>
+        </w:rPr>
+      </w:pPr>
+      <w:r>
+        <w:rPr>
+          <w:rFonts w:ascii="Times New Roman" w:hAnsi="Times New Roman" w:cs="Times New Roman"/>
+          <w:color w:val="000000" w:themeColor="text1"/>
+          <w:sz w:val="24"/>
+          <w:szCs w:val="24"/>
+        </w:rPr>
+        <w:t xml:space="preserve">Constructed with Electron, HTML, CSS, and JavaScript </w:t>
       </w:r>
     </w:p>
     <w:p>
       <w:pPr>
-        <w:spacing w:after="0" w:line="360" w:lineRule="auto"/>
+        <w:spacing w:after="0" w:line="264" w:lineRule="auto"/>
+        <w:rPr>
+          <w:rFonts w:ascii="Times New Roman" w:hAnsi="Times New Roman" w:cs="Times New Roman"/>
+          <w:color w:val="000000" w:themeColor="text1"/>
+          <w:sz w:val="24"/>
+          <w:szCs w:val="24"/>
+        </w:rPr>
+      </w:pPr>
+    </w:p>
+    <w:p>
+      <w:pPr>
+        <w:spacing w:after="0" w:line="264" w:lineRule="auto"/>
         <w:rPr>
           <w:rFonts w:ascii="Times New Roman" w:hAnsi="Times New Roman" w:cs="Times New Roman"/>
           <w:b/>
           <w:color w:val="000000" w:themeColor="text1"/>
-          <w:u w:val="single"/>
+          <w:sz w:val="24"/>
+          <w:szCs w:val="24"/>
         </w:rPr>
       </w:pPr>
       <w:r>
@@ -1472,9 +1108,88 @@
           <w:rFonts w:ascii="Times New Roman" w:hAnsi="Times New Roman" w:cs="Times New Roman"/>
           <w:b/>
           <w:color w:val="000000" w:themeColor="text1"/>
-          <w:u w:val="single"/>
-        </w:rPr>
-        <w:t xml:space="preserve">SKILLS </w:t>
+          <w:sz w:val="24"/>
+          <w:szCs w:val="24"/>
+        </w:rPr>
+        <w:t xml:space="preserve">MIT Hackathon </w:t>
+      </w:r>
+      <w:r>
+        <w:rPr>
+          <w:rFonts w:ascii="Times New Roman" w:hAnsi="Times New Roman" w:cs="Times New Roman"/>
+          <w:sz w:val="24"/>
+          <w:szCs w:val="24"/>
+        </w:rPr>
+        <w:t>| Cambridge, MA | Group Project</w:t>
+      </w:r>
+      <w:r>
+        <w:rPr>
+          <w:rFonts w:ascii="Times New Roman" w:hAnsi="Times New Roman" w:cs="Times New Roman"/>
+          <w:b/>
+          <w:color w:val="000000" w:themeColor="text1"/>
+          <w:sz w:val="24"/>
+          <w:szCs w:val="24"/>
+        </w:rPr>
+        <w:tab/>
+      </w:r>
+      <w:r>
+        <w:rPr>
+          <w:rFonts w:ascii="Times New Roman" w:hAnsi="Times New Roman" w:cs="Times New Roman"/>
+          <w:b/>
+          <w:color w:val="000000" w:themeColor="text1"/>
+          <w:sz w:val="24"/>
+          <w:szCs w:val="24"/>
+        </w:rPr>
+        <w:tab/>
+      </w:r>
+      <w:r>
+        <w:rPr>
+          <w:rFonts w:ascii="Times New Roman" w:hAnsi="Times New Roman" w:cs="Times New Roman"/>
+          <w:b/>
+          <w:color w:val="000000" w:themeColor="text1"/>
+          <w:sz w:val="24"/>
+          <w:szCs w:val="24"/>
+        </w:rPr>
+        <w:tab/>
+      </w:r>
+      <w:r>
+        <w:rPr>
+          <w:rFonts w:ascii="Times New Roman" w:hAnsi="Times New Roman" w:cs="Times New Roman"/>
+          <w:b/>
+          <w:color w:val="000000" w:themeColor="text1"/>
+          <w:sz w:val="24"/>
+          <w:szCs w:val="24"/>
+        </w:rPr>
+        <w:tab/>
+      </w:r>
+      <w:r>
+        <w:rPr>
+          <w:rFonts w:ascii="Times New Roman" w:hAnsi="Times New Roman" w:cs="Times New Roman"/>
+          <w:b/>
+          <w:color w:val="000000" w:themeColor="text1"/>
+          <w:sz w:val="24"/>
+          <w:szCs w:val="24"/>
+        </w:rPr>
+        <w:tab/>
+      </w:r>
+      <w:r>
+        <w:rPr>
+          <w:rFonts w:ascii="Times New Roman" w:hAnsi="Times New Roman" w:cs="Times New Roman"/>
+          <w:b/>
+          <w:color w:val="000000" w:themeColor="text1"/>
+          <w:sz w:val="24"/>
+          <w:szCs w:val="24"/>
+        </w:rPr>
+        <w:tab/>
+        <w:t xml:space="preserve">         </w:t>
+      </w:r>
+      <w:r>
+        <w:rPr>
+          <w:rFonts w:ascii="Times New Roman" w:hAnsi="Times New Roman" w:cs="Times New Roman"/>
+          <w:color w:val="000000" w:themeColor="text1"/>
+          <w:sz w:val="24"/>
+          <w:szCs w:val="24"/>
+        </w:rPr>
+        <w:t>September 2018</w:t>
       </w:r>
     </w:p>
     <w:p>
@@ -1482,20 +1197,24 @@
         <w:pStyle w:val="ListParagraph"/>
         <w:numPr>
           <w:ilvl w:val="0"/>
-          <w:numId w:val="10"/>
+          <w:numId w:val="15"/>
         </w:numPr>
-        <w:spacing w:after="0" w:line="360" w:lineRule="auto"/>
-        <w:rPr>
-          <w:rFonts w:ascii="Times New Roman" w:hAnsi="Times New Roman" w:cs="Times New Roman"/>
-          <w:color w:val="000000" w:themeColor="text1"/>
-        </w:rPr>
-      </w:pPr>
-      <w:r>
-        <w:rPr>
-          <w:rFonts w:ascii="Times New Roman" w:hAnsi="Times New Roman" w:cs="Times New Roman"/>
-          <w:color w:val="000000" w:themeColor="text1"/>
-        </w:rPr>
-        <w:t>Languages: Java, HTML, CSS, C, Python, JavaScript, React</w:t>
+        <w:spacing w:after="0" w:line="240" w:lineRule="auto"/>
+        <w:rPr>
+          <w:rFonts w:ascii="Times New Roman" w:hAnsi="Times New Roman" w:cs="Times New Roman"/>
+          <w:color w:val="000000" w:themeColor="text1"/>
+          <w:sz w:val="24"/>
+          <w:szCs w:val="24"/>
+        </w:rPr>
+      </w:pPr>
+      <w:r>
+        <w:rPr>
+          <w:rFonts w:ascii="Times New Roman" w:hAnsi="Times New Roman" w:cs="Times New Roman"/>
+          <w:color w:val="000000" w:themeColor="text1"/>
+          <w:sz w:val="24"/>
+          <w:szCs w:val="24"/>
+        </w:rPr>
+        <w:t>Built a web application that converts speech to text then summarizes the text</w:t>
       </w:r>
     </w:p>
     <w:p>
@@ -1503,20 +1222,24 @@
         <w:pStyle w:val="ListParagraph"/>
         <w:numPr>
           <w:ilvl w:val="0"/>
-          <w:numId w:val="10"/>
+          <w:numId w:val="15"/>
         </w:numPr>
-        <w:spacing w:after="0" w:line="360" w:lineRule="auto"/>
-        <w:rPr>
-          <w:rFonts w:ascii="Times New Roman" w:hAnsi="Times New Roman" w:cs="Times New Roman"/>
-          <w:color w:val="000000" w:themeColor="text1"/>
-        </w:rPr>
-      </w:pPr>
-      <w:r>
-        <w:rPr>
-          <w:rFonts w:ascii="Times New Roman" w:hAnsi="Times New Roman" w:cs="Times New Roman"/>
-          <w:color w:val="000000" w:themeColor="text1"/>
-        </w:rPr>
-        <w:t>Software: Eclipse, Atom, Sublime, After Effects, Photoshop, Microsoft Office, Unity, VS Code, Git</w:t>
+        <w:spacing w:after="0" w:line="240" w:lineRule="auto"/>
+        <w:rPr>
+          <w:rFonts w:ascii="Times New Roman" w:hAnsi="Times New Roman" w:cs="Times New Roman"/>
+          <w:color w:val="000000" w:themeColor="text1"/>
+          <w:sz w:val="24"/>
+          <w:szCs w:val="24"/>
+        </w:rPr>
+      </w:pPr>
+      <w:r>
+        <w:rPr>
+          <w:rFonts w:ascii="Times New Roman" w:hAnsi="Times New Roman" w:cs="Times New Roman"/>
+          <w:color w:val="000000" w:themeColor="text1"/>
+          <w:sz w:val="24"/>
+          <w:szCs w:val="24"/>
+        </w:rPr>
+        <w:t>Comprised of HTML, CSS, React.js, and Watson Speech to Text API</w:t>
       </w:r>
     </w:p>
     <w:p>
@@ -1524,36 +1247,24 @@
         <w:pStyle w:val="ListParagraph"/>
         <w:numPr>
           <w:ilvl w:val="0"/>
-          <w:numId w:val="10"/>
+          <w:numId w:val="15"/>
         </w:numPr>
-        <w:spacing w:after="0" w:line="360" w:lineRule="auto"/>
-        <w:rPr>
-          <w:rFonts w:ascii="Times New Roman" w:hAnsi="Times New Roman" w:cs="Times New Roman"/>
-          <w:color w:val="000000" w:themeColor="text1"/>
-        </w:rPr>
-      </w:pPr>
-      <w:r>
-        <w:rPr>
-          <w:rFonts w:ascii="Times New Roman" w:hAnsi="Times New Roman" w:cs="Times New Roman"/>
-          <w:color w:val="000000" w:themeColor="text1"/>
-        </w:rPr>
-        <w:t xml:space="preserve">Devices: Raspberry Pi, Arduino, </w:t>
-      </w:r>
-      <w:proofErr w:type="spellStart"/>
-      <w:r>
-        <w:rPr>
-          <w:rFonts w:ascii="Times New Roman" w:hAnsi="Times New Roman" w:cs="Times New Roman"/>
-          <w:color w:val="000000" w:themeColor="text1"/>
-        </w:rPr>
-        <w:t>MyoWare</w:t>
-      </w:r>
-      <w:proofErr w:type="spellEnd"/>
-      <w:r>
-        <w:rPr>
-          <w:rFonts w:ascii="Times New Roman" w:hAnsi="Times New Roman" w:cs="Times New Roman"/>
-          <w:color w:val="000000" w:themeColor="text1"/>
-        </w:rPr>
-        <w:t xml:space="preserve"> Muscle Sensor, NRF8001</w:t>
+        <w:spacing w:after="0" w:line="240" w:lineRule="auto"/>
+        <w:rPr>
+          <w:rFonts w:ascii="Times New Roman" w:hAnsi="Times New Roman" w:cs="Times New Roman"/>
+          <w:color w:val="000000" w:themeColor="text1"/>
+          <w:sz w:val="24"/>
+          <w:szCs w:val="24"/>
+        </w:rPr>
+      </w:pPr>
+      <w:r>
+        <w:rPr>
+          <w:rFonts w:ascii="Times New Roman" w:hAnsi="Times New Roman" w:cs="Times New Roman"/>
+          <w:color w:val="000000" w:themeColor="text1"/>
+          <w:sz w:val="24"/>
+          <w:szCs w:val="24"/>
+        </w:rPr>
+        <w:t>Learned how to use an API to create a web application</w:t>
       </w:r>
     </w:p>
     <w:p>
@@ -1561,50 +1272,47 @@
         <w:pStyle w:val="ListParagraph"/>
         <w:numPr>
           <w:ilvl w:val="0"/>
-          <w:numId w:val="10"/>
+          <w:numId w:val="15"/>
         </w:numPr>
-        <w:spacing w:after="0" w:line="360" w:lineRule="auto"/>
-        <w:rPr>
-          <w:rFonts w:ascii="Times New Roman" w:hAnsi="Times New Roman" w:cs="Times New Roman"/>
-          <w:color w:val="000000" w:themeColor="text1"/>
-        </w:rPr>
-      </w:pPr>
-      <w:r>
-        <w:rPr>
-          <w:rFonts w:ascii="Times New Roman" w:hAnsi="Times New Roman" w:cs="Times New Roman"/>
-          <w:color w:val="000000" w:themeColor="text1"/>
-        </w:rPr>
-        <w:t>Operating Systems: Windows 10, Linux / Unix, macOS</w:t>
+        <w:spacing w:after="0" w:line="240" w:lineRule="auto"/>
+        <w:rPr>
+          <w:rFonts w:ascii="Times New Roman" w:hAnsi="Times New Roman" w:cs="Times New Roman"/>
+          <w:color w:val="000000" w:themeColor="text1"/>
+          <w:sz w:val="24"/>
+          <w:szCs w:val="24"/>
+        </w:rPr>
+      </w:pPr>
+      <w:r>
+        <w:rPr>
+          <w:rFonts w:ascii="Times New Roman" w:hAnsi="Times New Roman" w:cs="Times New Roman"/>
+          <w:color w:val="000000" w:themeColor="text1"/>
+          <w:sz w:val="24"/>
+          <w:szCs w:val="24"/>
+        </w:rPr>
+        <w:t>Cultivated the ability to work with a team to complete a project</w:t>
       </w:r>
     </w:p>
     <w:p>
       <w:pPr>
-        <w:spacing w:after="0" w:line="360" w:lineRule="auto"/>
-        <w:ind w:left="144"/>
-        <w:rPr>
-          <w:rFonts w:ascii="Times New Roman" w:hAnsi="Times New Roman" w:cs="Times New Roman"/>
-          <w:b/>
-          <w:color w:val="000000" w:themeColor="text1"/>
-          <w:u w:val="single"/>
-        </w:rPr>
-      </w:pPr>
-      <w:r>
-        <w:rPr>
-          <w:rFonts w:ascii="Times New Roman" w:hAnsi="Times New Roman" w:cs="Times New Roman"/>
-          <w:b/>
-          <w:color w:val="000000" w:themeColor="text1"/>
-          <w:u w:val="single"/>
-        </w:rPr>
-        <w:t>MEMBERSHIPS</w:t>
-      </w:r>
+        <w:spacing w:after="0" w:line="240" w:lineRule="auto"/>
+        <w:rPr>
+          <w:rFonts w:ascii="Times New Roman" w:hAnsi="Times New Roman" w:cs="Times New Roman"/>
+          <w:color w:val="000000" w:themeColor="text1"/>
+          <w:sz w:val="24"/>
+          <w:szCs w:val="24"/>
+        </w:rPr>
+      </w:pPr>
     </w:p>
     <w:p>
       <w:pPr>
-        <w:spacing w:after="0" w:line="360" w:lineRule="auto"/>
+        <w:spacing w:after="0" w:line="264" w:lineRule="auto"/>
         <w:rPr>
           <w:rFonts w:ascii="Times New Roman" w:hAnsi="Times New Roman" w:cs="Times New Roman"/>
           <w:b/>
           <w:color w:val="000000" w:themeColor="text1"/>
+          <w:sz w:val="24"/>
+          <w:szCs w:val="24"/>
+          <w:u w:val="single"/>
         </w:rPr>
       </w:pPr>
       <w:r>
@@ -1612,165 +1320,418 @@
           <w:rFonts w:ascii="Times New Roman" w:hAnsi="Times New Roman" w:cs="Times New Roman"/>
           <w:b/>
           <w:color w:val="000000" w:themeColor="text1"/>
-        </w:rPr>
-        <w:t xml:space="preserve">          </w:t>
-      </w:r>
-      <w:r>
-        <w:rPr>
-          <w:rFonts w:ascii="Times New Roman" w:hAnsi="Times New Roman" w:cs="Times New Roman"/>
-          <w:b/>
-          <w:color w:val="000000" w:themeColor="text1"/>
-        </w:rPr>
-        <w:t>Computer Science Society</w:t>
-      </w:r>
-      <w:r>
-        <w:rPr>
-          <w:rFonts w:ascii="Times New Roman" w:hAnsi="Times New Roman" w:cs="Times New Roman"/>
-          <w:b/>
-          <w:color w:val="000000" w:themeColor="text1"/>
-        </w:rPr>
-        <w:tab/>
-      </w:r>
-      <w:r>
-        <w:rPr>
-          <w:rFonts w:ascii="Times New Roman" w:hAnsi="Times New Roman" w:cs="Times New Roman"/>
-          <w:b/>
-          <w:color w:val="000000" w:themeColor="text1"/>
-        </w:rPr>
-        <w:tab/>
-      </w:r>
-      <w:r>
-        <w:rPr>
-          <w:rFonts w:ascii="Times New Roman" w:hAnsi="Times New Roman" w:cs="Times New Roman"/>
-          <w:b/>
-          <w:color w:val="000000" w:themeColor="text1"/>
-        </w:rPr>
-        <w:tab/>
-      </w:r>
-      <w:r>
-        <w:rPr>
-          <w:rFonts w:ascii="Times New Roman" w:hAnsi="Times New Roman" w:cs="Times New Roman"/>
-          <w:b/>
-          <w:color w:val="000000" w:themeColor="text1"/>
-        </w:rPr>
-        <w:tab/>
-      </w:r>
-      <w:r>
-        <w:rPr>
-          <w:rFonts w:ascii="Times New Roman" w:hAnsi="Times New Roman" w:cs="Times New Roman"/>
-          <w:b/>
-          <w:color w:val="000000" w:themeColor="text1"/>
-        </w:rPr>
-        <w:tab/>
-      </w:r>
-      <w:r>
-        <w:rPr>
-          <w:rFonts w:ascii="Times New Roman" w:hAnsi="Times New Roman" w:cs="Times New Roman"/>
-          <w:b/>
-          <w:color w:val="000000" w:themeColor="text1"/>
-        </w:rPr>
-        <w:tab/>
-      </w:r>
-      <w:r>
-        <w:rPr>
-          <w:rFonts w:ascii="Times New Roman" w:hAnsi="Times New Roman" w:cs="Times New Roman"/>
-          <w:b/>
-          <w:color w:val="000000" w:themeColor="text1"/>
-        </w:rPr>
-        <w:tab/>
-      </w:r>
-      <w:r>
-        <w:rPr>
-          <w:rFonts w:ascii="Times New Roman" w:hAnsi="Times New Roman" w:cs="Times New Roman"/>
-          <w:b/>
-          <w:color w:val="000000" w:themeColor="text1"/>
-        </w:rPr>
-        <w:t xml:space="preserve">      </w:t>
-      </w:r>
-      <w:r>
-        <w:rPr>
-          <w:rFonts w:ascii="Times New Roman" w:hAnsi="Times New Roman" w:cs="Times New Roman"/>
-          <w:b/>
-          <w:color w:val="000000" w:themeColor="text1"/>
-        </w:rPr>
-        <w:t xml:space="preserve">     </w:t>
-      </w:r>
-      <w:r>
-        <w:rPr>
-          <w:rFonts w:ascii="Times New Roman" w:hAnsi="Times New Roman" w:cs="Times New Roman"/>
-          <w:color w:val="000000" w:themeColor="text1"/>
-        </w:rPr>
-        <w:t>September 2016</w:t>
-      </w:r>
-      <w:r>
-        <w:rPr>
-          <w:rFonts w:ascii="Times New Roman" w:hAnsi="Times New Roman" w:cs="Times New Roman"/>
-          <w:color w:val="000000" w:themeColor="text1"/>
-        </w:rPr>
-        <w:t xml:space="preserve"> - </w:t>
-      </w:r>
-      <w:r>
-        <w:rPr>
-          <w:rFonts w:ascii="Times New Roman" w:hAnsi="Times New Roman" w:cs="Times New Roman"/>
-          <w:color w:val="000000" w:themeColor="text1"/>
-        </w:rPr>
-        <w:t>Present</w:t>
+          <w:sz w:val="24"/>
+          <w:szCs w:val="24"/>
+          <w:u w:val="single"/>
+        </w:rPr>
+        <w:t xml:space="preserve">SKILLS </w:t>
       </w:r>
     </w:p>
     <w:p>
       <w:pPr>
-        <w:pStyle w:val="ListParagraph"/>
-        <w:numPr>
-          <w:ilvl w:val="0"/>
-          <w:numId w:val="13"/>
-        </w:numPr>
-        <w:spacing w:after="0" w:line="360" w:lineRule="auto"/>
-        <w:rPr>
-          <w:rFonts w:ascii="Times New Roman" w:hAnsi="Times New Roman" w:cs="Times New Roman"/>
-          <w:color w:val="000000" w:themeColor="text1"/>
-        </w:rPr>
-      </w:pPr>
-      <w:r>
-        <w:rPr>
-          <w:rFonts w:ascii="Times New Roman" w:hAnsi="Times New Roman" w:cs="Times New Roman"/>
-          <w:color w:val="000000" w:themeColor="text1"/>
-        </w:rPr>
-        <w:t xml:space="preserve">A society of </w:t>
-      </w:r>
-      <w:r>
-        <w:rPr>
-          <w:rFonts w:ascii="Times New Roman" w:hAnsi="Times New Roman" w:cs="Times New Roman"/>
-          <w:color w:val="000000" w:themeColor="text1"/>
-        </w:rPr>
-        <w:t>computer-oriented</w:t>
-      </w:r>
-      <w:r>
-        <w:rPr>
-          <w:rFonts w:ascii="Times New Roman" w:hAnsi="Times New Roman" w:cs="Times New Roman"/>
-          <w:color w:val="000000" w:themeColor="text1"/>
-        </w:rPr>
-        <w:t xml:space="preserve"> students collaborating </w:t>
-      </w:r>
-      <w:r>
-        <w:rPr>
-          <w:rFonts w:ascii="Times New Roman" w:hAnsi="Times New Roman" w:cs="Times New Roman"/>
-          <w:color w:val="000000" w:themeColor="text1"/>
-        </w:rPr>
-        <w:t xml:space="preserve">on </w:t>
-      </w:r>
-      <w:r>
-        <w:rPr>
-          <w:rFonts w:ascii="Times New Roman" w:hAnsi="Times New Roman" w:cs="Times New Roman"/>
-          <w:color w:val="000000" w:themeColor="text1"/>
-        </w:rPr>
-        <w:t xml:space="preserve">various </w:t>
-      </w:r>
-      <w:r>
-        <w:rPr>
-          <w:rFonts w:ascii="Times New Roman" w:hAnsi="Times New Roman" w:cs="Times New Roman"/>
-          <w:color w:val="000000" w:themeColor="text1"/>
-        </w:rPr>
-        <w:t>projects and research</w:t>
+        <w:spacing w:after="0" w:line="264" w:lineRule="auto"/>
+        <w:rPr>
+          <w:rFonts w:ascii="Times New Roman" w:hAnsi="Times New Roman" w:cs="Times New Roman"/>
+          <w:color w:val="000000" w:themeColor="text1"/>
+          <w:sz w:val="24"/>
+          <w:szCs w:val="24"/>
+        </w:rPr>
+      </w:pPr>
+      <w:r>
+        <w:rPr>
+          <w:rFonts w:ascii="Times New Roman" w:hAnsi="Times New Roman" w:cs="Times New Roman"/>
+          <w:color w:val="000000" w:themeColor="text1"/>
+          <w:sz w:val="24"/>
+          <w:szCs w:val="24"/>
+        </w:rPr>
+        <w:t xml:space="preserve">Languages: Java, </w:t>
+      </w:r>
+      <w:r>
+        <w:rPr>
+          <w:rFonts w:ascii="Times New Roman" w:hAnsi="Times New Roman" w:cs="Times New Roman"/>
+          <w:color w:val="000000" w:themeColor="text1"/>
+          <w:sz w:val="24"/>
+          <w:szCs w:val="24"/>
+        </w:rPr>
+        <w:t>C</w:t>
+      </w:r>
+      <w:r>
+        <w:rPr>
+          <w:rFonts w:ascii="Times New Roman" w:hAnsi="Times New Roman" w:cs="Times New Roman"/>
+          <w:color w:val="000000" w:themeColor="text1"/>
+          <w:sz w:val="24"/>
+          <w:szCs w:val="24"/>
+        </w:rPr>
+        <w:t>++</w:t>
+      </w:r>
+      <w:r>
+        <w:rPr>
+          <w:rFonts w:ascii="Times New Roman" w:hAnsi="Times New Roman" w:cs="Times New Roman"/>
+          <w:color w:val="000000" w:themeColor="text1"/>
+          <w:sz w:val="24"/>
+          <w:szCs w:val="24"/>
+        </w:rPr>
+        <w:t xml:space="preserve">, </w:t>
+      </w:r>
+      <w:r>
+        <w:rPr>
+          <w:rFonts w:ascii="Times New Roman" w:hAnsi="Times New Roman" w:cs="Times New Roman"/>
+          <w:color w:val="000000" w:themeColor="text1"/>
+          <w:sz w:val="24"/>
+          <w:szCs w:val="24"/>
+        </w:rPr>
+        <w:t>C</w:t>
+      </w:r>
+      <w:r>
+        <w:rPr>
+          <w:rFonts w:ascii="Times New Roman" w:hAnsi="Times New Roman" w:cs="Times New Roman"/>
+          <w:color w:val="000000" w:themeColor="text1"/>
+          <w:sz w:val="24"/>
+          <w:szCs w:val="24"/>
+        </w:rPr>
+        <w:t>#</w:t>
+      </w:r>
+      <w:r>
+        <w:rPr>
+          <w:rFonts w:ascii="Times New Roman" w:hAnsi="Times New Roman" w:cs="Times New Roman"/>
+          <w:color w:val="000000" w:themeColor="text1"/>
+          <w:sz w:val="24"/>
+          <w:szCs w:val="24"/>
+        </w:rPr>
+        <w:t>, Python, JavaScript, React</w:t>
+      </w:r>
+      <w:r>
+        <w:rPr>
+          <w:rFonts w:ascii="Times New Roman" w:hAnsi="Times New Roman" w:cs="Times New Roman"/>
+          <w:color w:val="000000" w:themeColor="text1"/>
+          <w:sz w:val="24"/>
+          <w:szCs w:val="24"/>
+        </w:rPr>
+        <w:t>,</w:t>
+      </w:r>
+      <w:r>
+        <w:rPr>
+          <w:rFonts w:ascii="Times New Roman" w:hAnsi="Times New Roman" w:cs="Times New Roman"/>
+          <w:color w:val="000000" w:themeColor="text1"/>
+          <w:sz w:val="24"/>
+          <w:szCs w:val="24"/>
+        </w:rPr>
+        <w:t xml:space="preserve"> </w:t>
+      </w:r>
+      <w:r>
+        <w:rPr>
+          <w:rFonts w:ascii="Times New Roman" w:hAnsi="Times New Roman" w:cs="Times New Roman"/>
+          <w:color w:val="000000" w:themeColor="text1"/>
+          <w:sz w:val="24"/>
+          <w:szCs w:val="24"/>
+        </w:rPr>
+        <w:t>HTML</w:t>
+      </w:r>
+      <w:r>
+        <w:rPr>
+          <w:rFonts w:ascii="Times New Roman" w:hAnsi="Times New Roman" w:cs="Times New Roman"/>
+          <w:color w:val="000000" w:themeColor="text1"/>
+          <w:sz w:val="24"/>
+          <w:szCs w:val="24"/>
+        </w:rPr>
+        <w:t>5</w:t>
+      </w:r>
+      <w:r>
+        <w:rPr>
+          <w:rFonts w:ascii="Times New Roman" w:hAnsi="Times New Roman" w:cs="Times New Roman"/>
+          <w:color w:val="000000" w:themeColor="text1"/>
+          <w:sz w:val="24"/>
+          <w:szCs w:val="24"/>
+        </w:rPr>
+        <w:t>, CSS</w:t>
+      </w:r>
+      <w:r>
+        <w:rPr>
+          <w:rFonts w:ascii="Times New Roman" w:hAnsi="Times New Roman" w:cs="Times New Roman"/>
+          <w:color w:val="000000" w:themeColor="text1"/>
+          <w:sz w:val="24"/>
+          <w:szCs w:val="24"/>
+        </w:rPr>
+        <w:t>3</w:t>
+      </w:r>
+      <w:r>
+        <w:rPr>
+          <w:rFonts w:ascii="Times New Roman" w:hAnsi="Times New Roman" w:cs="Times New Roman"/>
+          <w:color w:val="000000" w:themeColor="text1"/>
+          <w:sz w:val="24"/>
+          <w:szCs w:val="24"/>
+        </w:rPr>
+        <w:t>, Dart</w:t>
+      </w:r>
+    </w:p>
+    <w:p>
+      <w:pPr>
+        <w:spacing w:after="0" w:line="264" w:lineRule="auto"/>
+        <w:rPr>
+          <w:rFonts w:ascii="Times New Roman" w:hAnsi="Times New Roman" w:cs="Times New Roman"/>
+          <w:color w:val="000000" w:themeColor="text1"/>
+          <w:sz w:val="24"/>
+          <w:szCs w:val="24"/>
+        </w:rPr>
+      </w:pPr>
+      <w:r>
+        <w:rPr>
+          <w:rFonts w:ascii="Times New Roman" w:hAnsi="Times New Roman" w:cs="Times New Roman"/>
+          <w:color w:val="000000" w:themeColor="text1"/>
+          <w:sz w:val="24"/>
+          <w:szCs w:val="24"/>
+        </w:rPr>
+        <w:t>Software: Eclipse, Atom, Sublime, After Effects, Photoshop, Microsoft Office, Unity, VS Code, Git</w:t>
+      </w:r>
+      <w:r>
+        <w:rPr>
+          <w:rFonts w:ascii="Times New Roman" w:hAnsi="Times New Roman" w:cs="Times New Roman"/>
+          <w:color w:val="000000" w:themeColor="text1"/>
+          <w:sz w:val="24"/>
+          <w:szCs w:val="24"/>
+        </w:rPr>
+        <w:t>, Flutter</w:t>
+      </w:r>
+    </w:p>
+    <w:p>
+      <w:pPr>
+        <w:spacing w:after="0" w:line="264" w:lineRule="auto"/>
+        <w:rPr>
+          <w:rFonts w:ascii="Times New Roman" w:hAnsi="Times New Roman" w:cs="Times New Roman"/>
+          <w:color w:val="000000" w:themeColor="text1"/>
+          <w:sz w:val="24"/>
+          <w:szCs w:val="24"/>
+        </w:rPr>
+      </w:pPr>
+      <w:r>
+        <w:rPr>
+          <w:rFonts w:ascii="Times New Roman" w:hAnsi="Times New Roman" w:cs="Times New Roman"/>
+          <w:color w:val="000000" w:themeColor="text1"/>
+          <w:sz w:val="24"/>
+          <w:szCs w:val="24"/>
+        </w:rPr>
+        <w:t xml:space="preserve">Devices: Raspberry Pi, Arduino, </w:t>
+      </w:r>
+      <w:proofErr w:type="spellStart"/>
+      <w:r>
+        <w:rPr>
+          <w:rFonts w:ascii="Times New Roman" w:hAnsi="Times New Roman" w:cs="Times New Roman"/>
+          <w:color w:val="000000" w:themeColor="text1"/>
+          <w:sz w:val="24"/>
+          <w:szCs w:val="24"/>
+        </w:rPr>
+        <w:t>MyoWare</w:t>
+      </w:r>
+      <w:proofErr w:type="spellEnd"/>
+      <w:r>
+        <w:rPr>
+          <w:rFonts w:ascii="Times New Roman" w:hAnsi="Times New Roman" w:cs="Times New Roman"/>
+          <w:color w:val="000000" w:themeColor="text1"/>
+          <w:sz w:val="24"/>
+          <w:szCs w:val="24"/>
+        </w:rPr>
+        <w:t xml:space="preserve"> Muscle Sensor, NRF8001</w:t>
+      </w:r>
+    </w:p>
+    <w:p>
+      <w:pPr>
+        <w:spacing w:after="0" w:line="264" w:lineRule="auto"/>
+        <w:rPr>
+          <w:rFonts w:ascii="Times New Roman" w:hAnsi="Times New Roman" w:cs="Times New Roman"/>
+          <w:color w:val="000000" w:themeColor="text1"/>
+          <w:sz w:val="24"/>
+          <w:szCs w:val="24"/>
+        </w:rPr>
+      </w:pPr>
+      <w:r>
+        <w:rPr>
+          <w:rFonts w:ascii="Times New Roman" w:hAnsi="Times New Roman" w:cs="Times New Roman"/>
+          <w:color w:val="000000" w:themeColor="text1"/>
+          <w:sz w:val="24"/>
+          <w:szCs w:val="24"/>
+        </w:rPr>
+        <w:t>Operating Systems: Windows 10, Linux / Unix, macOS</w:t>
+      </w:r>
+    </w:p>
+    <w:p>
+      <w:pPr>
+        <w:spacing w:after="0" w:line="240" w:lineRule="auto"/>
+        <w:rPr>
+          <w:rFonts w:ascii="Times New Roman" w:hAnsi="Times New Roman" w:cs="Times New Roman"/>
+          <w:color w:val="000000" w:themeColor="text1"/>
+          <w:sz w:val="24"/>
+          <w:szCs w:val="24"/>
+        </w:rPr>
+      </w:pPr>
+    </w:p>
+    <w:p>
+      <w:pPr>
+        <w:spacing w:after="0" w:line="264" w:lineRule="auto"/>
+        <w:rPr>
+          <w:rFonts w:ascii="Times New Roman" w:hAnsi="Times New Roman" w:cs="Times New Roman"/>
+          <w:b/>
+          <w:color w:val="000000" w:themeColor="text1"/>
+          <w:sz w:val="24"/>
+          <w:szCs w:val="24"/>
+          <w:u w:val="single"/>
+        </w:rPr>
+      </w:pPr>
+      <w:r>
+        <w:rPr>
+          <w:rFonts w:ascii="Times New Roman" w:hAnsi="Times New Roman" w:cs="Times New Roman"/>
+          <w:b/>
+          <w:color w:val="000000" w:themeColor="text1"/>
+          <w:sz w:val="24"/>
+          <w:szCs w:val="24"/>
+          <w:u w:val="single"/>
+        </w:rPr>
+        <w:t xml:space="preserve">RELEVANT COURSES </w:t>
+      </w:r>
+    </w:p>
+    <w:p>
+      <w:pPr>
+        <w:spacing w:after="0" w:line="264" w:lineRule="auto"/>
+        <w:rPr>
+          <w:rFonts w:ascii="Times New Roman" w:hAnsi="Times New Roman" w:cs="Times New Roman"/>
+          <w:color w:val="000000" w:themeColor="text1"/>
+          <w:sz w:val="24"/>
+          <w:szCs w:val="24"/>
+        </w:rPr>
+      </w:pPr>
+      <w:r>
+        <w:rPr>
+          <w:rFonts w:ascii="Times New Roman" w:hAnsi="Times New Roman" w:cs="Times New Roman"/>
+          <w:color w:val="000000" w:themeColor="text1"/>
+          <w:sz w:val="24"/>
+          <w:szCs w:val="24"/>
+        </w:rPr>
+        <w:t>Algorithms</w:t>
+      </w:r>
+      <w:r>
+        <w:rPr>
+          <w:rFonts w:ascii="Times New Roman" w:hAnsi="Times New Roman" w:cs="Times New Roman"/>
+          <w:color w:val="000000" w:themeColor="text1"/>
+          <w:sz w:val="24"/>
+          <w:szCs w:val="24"/>
+        </w:rPr>
+        <w:t xml:space="preserve">, </w:t>
+      </w:r>
+      <w:r>
+        <w:rPr>
+          <w:rFonts w:ascii="Times New Roman" w:hAnsi="Times New Roman" w:cs="Times New Roman"/>
+          <w:color w:val="000000" w:themeColor="text1"/>
+          <w:sz w:val="24"/>
+          <w:szCs w:val="24"/>
+        </w:rPr>
+        <w:t>Routing and Switching</w:t>
+      </w:r>
+      <w:r>
+        <w:rPr>
+          <w:rFonts w:ascii="Times New Roman" w:hAnsi="Times New Roman" w:cs="Times New Roman"/>
+          <w:color w:val="000000" w:themeColor="text1"/>
+          <w:sz w:val="24"/>
+          <w:szCs w:val="24"/>
+        </w:rPr>
+        <w:t xml:space="preserve">, </w:t>
+      </w:r>
+      <w:r>
+        <w:rPr>
+          <w:rFonts w:ascii="Times New Roman" w:hAnsi="Times New Roman" w:cs="Times New Roman"/>
+          <w:color w:val="000000" w:themeColor="text1"/>
+          <w:sz w:val="24"/>
+          <w:szCs w:val="24"/>
+        </w:rPr>
+        <w:t>Operating Systems</w:t>
+      </w:r>
+      <w:r>
+        <w:rPr>
+          <w:rFonts w:ascii="Times New Roman" w:hAnsi="Times New Roman" w:cs="Times New Roman"/>
+          <w:color w:val="000000" w:themeColor="text1"/>
+          <w:sz w:val="24"/>
+          <w:szCs w:val="24"/>
+        </w:rPr>
+        <w:t xml:space="preserve">, </w:t>
+      </w:r>
+      <w:r>
+        <w:rPr>
+          <w:rFonts w:ascii="Times New Roman" w:hAnsi="Times New Roman" w:cs="Times New Roman"/>
+          <w:color w:val="000000" w:themeColor="text1"/>
+          <w:sz w:val="24"/>
+          <w:szCs w:val="24"/>
+        </w:rPr>
+        <w:t>Computer Organization</w:t>
+      </w:r>
+      <w:r>
+        <w:rPr>
+          <w:rFonts w:ascii="Times New Roman" w:hAnsi="Times New Roman" w:cs="Times New Roman"/>
+          <w:color w:val="000000" w:themeColor="text1"/>
+          <w:sz w:val="24"/>
+          <w:szCs w:val="24"/>
+        </w:rPr>
+        <w:t xml:space="preserve">, </w:t>
+      </w:r>
+      <w:r>
+        <w:rPr>
+          <w:rFonts w:ascii="Times New Roman" w:hAnsi="Times New Roman" w:cs="Times New Roman"/>
+          <w:color w:val="000000" w:themeColor="text1"/>
+          <w:sz w:val="24"/>
+          <w:szCs w:val="24"/>
+        </w:rPr>
+        <w:t>Data Structures</w:t>
+      </w:r>
+      <w:r>
+        <w:rPr>
+          <w:rFonts w:ascii="Times New Roman" w:hAnsi="Times New Roman" w:cs="Times New Roman"/>
+          <w:color w:val="000000" w:themeColor="text1"/>
+          <w:sz w:val="24"/>
+          <w:szCs w:val="24"/>
+        </w:rPr>
+        <w:t xml:space="preserve"> </w:t>
+      </w:r>
+      <w:r>
+        <w:rPr>
+          <w:rFonts w:ascii="Times New Roman" w:hAnsi="Times New Roman" w:cs="Times New Roman"/>
+          <w:color w:val="000000" w:themeColor="text1"/>
+          <w:sz w:val="24"/>
+          <w:szCs w:val="24"/>
+        </w:rPr>
+        <w:t>Databases</w:t>
+      </w:r>
+      <w:r>
+        <w:rPr>
+          <w:rFonts w:ascii="Times New Roman" w:hAnsi="Times New Roman" w:cs="Times New Roman"/>
+          <w:color w:val="000000" w:themeColor="text1"/>
+          <w:sz w:val="24"/>
+          <w:szCs w:val="24"/>
+        </w:rPr>
+        <w:t xml:space="preserve">, </w:t>
+      </w:r>
+      <w:r>
+        <w:rPr>
+          <w:rFonts w:ascii="Times New Roman" w:hAnsi="Times New Roman" w:cs="Times New Roman"/>
+          <w:color w:val="000000" w:themeColor="text1"/>
+          <w:sz w:val="24"/>
+          <w:szCs w:val="24"/>
+        </w:rPr>
+        <w:t>Security Principles</w:t>
+      </w:r>
+      <w:r>
+        <w:rPr>
+          <w:rFonts w:ascii="Times New Roman" w:hAnsi="Times New Roman" w:cs="Times New Roman"/>
+          <w:color w:val="000000" w:themeColor="text1"/>
+          <w:sz w:val="24"/>
+          <w:szCs w:val="24"/>
+        </w:rPr>
+        <w:t>, Parallel and Distributed Computing</w:t>
+      </w:r>
+      <w:r>
+        <w:rPr>
+          <w:rFonts w:ascii="Times New Roman" w:hAnsi="Times New Roman" w:cs="Times New Roman"/>
+          <w:color w:val="000000" w:themeColor="text1"/>
+          <w:sz w:val="24"/>
+          <w:szCs w:val="24"/>
+        </w:rPr>
+        <w:t>, Web Development</w:t>
       </w:r>
     </w:p>
     <w:sectPr>
@@ -1784,8 +1745,121 @@
 </file>
 
 <file path=word/numbering.xml><?xml version="1.0" encoding="utf-8"?>
-<w:numbering xmlns:wpc="http://schemas.microsoft.com/office/word/2010/wordprocessingCanvas" xmlns:cx="http://schemas.microsoft.com/office/drawing/2014/chartex" xmlns:cx1="http://schemas.microsoft.com/office/drawing/2015/9/8/chartex" xmlns:cx2="http://schemas.microsoft.com/office/drawing/2015/10/21/chartex" xmlns:cx3="http://schemas.microsoft.com/office/drawing/2016/5/9/chartex" xmlns:cx4="http://schemas.microsoft.com/office/drawing/2016/5/10/chartex" xmlns:cx5="http://schemas.microsoft.com/office/drawing/2016/5/11/chartex" xmlns:cx6="http://schemas.microsoft.com/office/drawing/2016/5/12/chartex" xmlns:cx7="http://schemas.microsoft.com/office/drawing/2016/5/13/chartex" xmlns:cx8="http://schemas.microsoft.com/office/drawing/2016/5/14/chartex" xmlns:mc="http://schemas.openxmlformats.org/markup-compatibility/2006" xmlns:aink="http://schemas.microsoft.com/office/drawing/2016/ink" xmlns:am3d="http://schemas.microsoft.com/office/drawing/2017/model3d" xmlns:o="urn:schemas-microsoft-com:office:office" xmlns:r="http://schemas.openxmlformats.org/officeDocument/2006/relationships" xmlns:m="http://schemas.openxmlformats.org/officeDocument/2006/math" xmlns:v="urn:schemas-microsoft-com:vml" xmlns:wp14="http://schemas.microsoft.com/office/word/2010/wordprocessingDrawing" xmlns:wp="http://schemas.openxmlformats.org/drawingml/2006/wordprocessingDrawing" xmlns:w10="urn:schemas-microsoft-com:office:word" xmlns:w="http://schemas.openxmlformats.org/wordprocessingml/2006/main" xmlns:w14="http://schemas.microsoft.com/office/word/2010/wordml" xmlns:w15="http://schemas.microsoft.com/office/word/2012/wordml" xmlns:w16cid="http://schemas.microsoft.com/office/word/2016/wordml/cid" xmlns:w16se="http://schemas.microsoft.com/office/word/2015/wordml/symex" xmlns:wpg="http://schemas.microsoft.com/office/word/2010/wordprocessingGroup" xmlns:wpi="http://schemas.microsoft.com/office/word/2010/wordprocessingInk" xmlns:wne="http://schemas.microsoft.com/office/word/2006/wordml" xmlns:wps="http://schemas.microsoft.com/office/word/2010/wordprocessingShape" mc:Ignorable="w14 w15 w16se w16cid wp14">
+<w:numbering xmlns:wpc="http://schemas.microsoft.com/office/word/2010/wordprocessingCanvas" xmlns:cx="http://schemas.microsoft.com/office/drawing/2014/chartex" xmlns:cx1="http://schemas.microsoft.com/office/drawing/2015/9/8/chartex" xmlns:cx2="http://schemas.microsoft.com/office/drawing/2015/10/21/chartex" xmlns:cx3="http://schemas.microsoft.com/office/drawing/2016/5/9/chartex" xmlns:cx4="http://schemas.microsoft.com/office/drawing/2016/5/10/chartex" xmlns:cx5="http://schemas.microsoft.com/office/drawing/2016/5/11/chartex" xmlns:cx6="http://schemas.microsoft.com/office/drawing/2016/5/12/chartex" xmlns:cx7="http://schemas.microsoft.com/office/drawing/2016/5/13/chartex" xmlns:cx8="http://schemas.microsoft.com/office/drawing/2016/5/14/chartex" xmlns:mc="http://schemas.openxmlformats.org/markup-compatibility/2006" xmlns:aink="http://schemas.microsoft.com/office/drawing/2016/ink" xmlns:am3d="http://schemas.microsoft.com/office/drawing/2017/model3d" xmlns:o="urn:schemas-microsoft-com:office:office" xmlns:r="http://schemas.openxmlformats.org/officeDocument/2006/relationships" xmlns:m="http://schemas.openxmlformats.org/officeDocument/2006/math" xmlns:v="urn:schemas-microsoft-com:vml" xmlns:wp14="http://schemas.microsoft.com/office/word/2010/wordprocessingDrawing" xmlns:wp="http://schemas.openxmlformats.org/drawingml/2006/wordprocessingDrawing" xmlns:w10="urn:schemas-microsoft-com:office:word" xmlns:w="http://schemas.openxmlformats.org/wordprocessingml/2006/main" xmlns:w14="http://schemas.microsoft.com/office/word/2010/wordml" xmlns:w15="http://schemas.microsoft.com/office/word/2012/wordml" xmlns:w16cex="http://schemas.microsoft.com/office/word/2018/wordml/cex" xmlns:w16cid="http://schemas.microsoft.com/office/word/2016/wordml/cid" xmlns:w16="http://schemas.microsoft.com/office/word/2018/wordml" xmlns:w16se="http://schemas.microsoft.com/office/word/2015/wordml/symex" xmlns:wpg="http://schemas.microsoft.com/office/word/2010/wordprocessingGroup" xmlns:wpi="http://schemas.microsoft.com/office/word/2010/wordprocessingInk" xmlns:wne="http://schemas.microsoft.com/office/word/2006/wordml" xmlns:wps="http://schemas.microsoft.com/office/word/2010/wordprocessingShape" mc:Ignorable="w14 w15 w16se w16cid w16 w16cex wp14">
   <w:abstractNum w:abstractNumId="0" w15:restartNumberingAfterBreak="0">
+    <w:nsid w:val="09024406"/>
+    <w:multiLevelType w:val="hybridMultilevel"/>
+    <w:tmpl w:val="BAD8A5A4"/>
+    <w:lvl w:ilvl="0" w:tplc="04090001">
+      <w:start w:val="1"/>
+      <w:numFmt w:val="bullet"/>
+      <w:lvlText w:val=""/>
+      <w:lvlJc w:val="left"/>
+      <w:pPr>
+        <w:ind w:left="720" w:hanging="360"/>
+      </w:pPr>
+      <w:rPr>
+        <w:rFonts w:ascii="Symbol" w:hAnsi="Symbol" w:hint="default"/>
+      </w:rPr>
+    </w:lvl>
+    <w:lvl w:ilvl="1" w:tplc="04090003" w:tentative="1">
+      <w:start w:val="1"/>
+      <w:numFmt w:val="bullet"/>
+      <w:lvlText w:val="o"/>
+      <w:lvlJc w:val="left"/>
+      <w:pPr>
+        <w:ind w:left="1440" w:hanging="360"/>
+      </w:pPr>
+      <w:rPr>
+        <w:rFonts w:ascii="Courier New" w:hAnsi="Courier New" w:cs="Courier New" w:hint="default"/>
+      </w:rPr>
+    </w:lvl>
+    <w:lvl w:ilvl="2" w:tplc="04090005" w:tentative="1">
+      <w:start w:val="1"/>
+      <w:numFmt w:val="bullet"/>
+      <w:lvlText w:val=""/>
+      <w:lvlJc w:val="left"/>
+      <w:pPr>
+        <w:ind w:left="2160" w:hanging="360"/>
+      </w:pPr>
+      <w:rPr>
+        <w:rFonts w:ascii="Wingdings" w:hAnsi="Wingdings" w:hint="default"/>
+      </w:rPr>
+    </w:lvl>
+    <w:lvl w:ilvl="3" w:tplc="04090001" w:tentative="1">
+      <w:start w:val="1"/>
+      <w:numFmt w:val="bullet"/>
+      <w:lvlText w:val=""/>
+      <w:lvlJc w:val="left"/>
+      <w:pPr>
+        <w:ind w:left="2880" w:hanging="360"/>
+      </w:pPr>
+      <w:rPr>
+        <w:rFonts w:ascii="Symbol" w:hAnsi="Symbol" w:hint="default"/>
+      </w:rPr>
+    </w:lvl>
+    <w:lvl w:ilvl="4" w:tplc="04090003" w:tentative="1">
+      <w:start w:val="1"/>
+      <w:numFmt w:val="bullet"/>
+      <w:lvlText w:val="o"/>
+      <w:lvlJc w:val="left"/>
+      <w:pPr>
+        <w:ind w:left="3600" w:hanging="360"/>
+      </w:pPr>
+      <w:rPr>
+        <w:rFonts w:ascii="Courier New" w:hAnsi="Courier New" w:cs="Courier New" w:hint="default"/>
+      </w:rPr>
+    </w:lvl>
+    <w:lvl w:ilvl="5" w:tplc="04090005" w:tentative="1">
+      <w:start w:val="1"/>
+      <w:numFmt w:val="bullet"/>
+      <w:lvlText w:val=""/>
+      <w:lvlJc w:val="left"/>
+      <w:pPr>
+        <w:ind w:left="4320" w:hanging="360"/>
+      </w:pPr>
+      <w:rPr>
+        <w:rFonts w:ascii="Wingdings" w:hAnsi="Wingdings" w:hint="default"/>
+      </w:rPr>
+    </w:lvl>
+    <w:lvl w:ilvl="6" w:tplc="04090001" w:tentative="1">
+      <w:start w:val="1"/>
+      <w:numFmt w:val="bullet"/>
+      <w:lvlText w:val=""/>
+      <w:lvlJc w:val="left"/>
+      <w:pPr>
+        <w:ind w:left="5040" w:hanging="360"/>
+      </w:pPr>
+      <w:rPr>
+        <w:rFonts w:ascii="Symbol" w:hAnsi="Symbol" w:hint="default"/>
+      </w:rPr>
+    </w:lvl>
+    <w:lvl w:ilvl="7" w:tplc="04090003" w:tentative="1">
+      <w:start w:val="1"/>
+      <w:numFmt w:val="bullet"/>
+      <w:lvlText w:val="o"/>
+      <w:lvlJc w:val="left"/>
+      <w:pPr>
+        <w:ind w:left="5760" w:hanging="360"/>
+      </w:pPr>
+      <w:rPr>
+        <w:rFonts w:ascii="Courier New" w:hAnsi="Courier New" w:cs="Courier New" w:hint="default"/>
+      </w:rPr>
+    </w:lvl>
+    <w:lvl w:ilvl="8" w:tplc="04090005" w:tentative="1">
+      <w:start w:val="1"/>
+      <w:numFmt w:val="bullet"/>
+      <w:lvlText w:val=""/>
+      <w:lvlJc w:val="left"/>
+      <w:pPr>
+        <w:ind w:left="6480" w:hanging="360"/>
+      </w:pPr>
+      <w:rPr>
+        <w:rFonts w:ascii="Wingdings" w:hAnsi="Wingdings" w:hint="default"/>
+      </w:rPr>
+    </w:lvl>
+  </w:abstractNum>
+  <w:abstractNum w:abstractNumId="1" w15:restartNumberingAfterBreak="0">
     <w:nsid w:val="0D315471"/>
     <w:multiLevelType w:val="hybridMultilevel"/>
     <w:tmpl w:val="53A2CE08"/>
@@ -1898,7 +1972,7 @@
       </w:rPr>
     </w:lvl>
   </w:abstractNum>
-  <w:abstractNum w:abstractNumId="1" w15:restartNumberingAfterBreak="0">
+  <w:abstractNum w:abstractNumId="2" w15:restartNumberingAfterBreak="0">
     <w:nsid w:val="18FF2FD3"/>
     <w:multiLevelType w:val="hybridMultilevel"/>
     <w:tmpl w:val="DB525AAA"/>
@@ -2011,7 +2085,7 @@
       </w:rPr>
     </w:lvl>
   </w:abstractNum>
-  <w:abstractNum w:abstractNumId="2" w15:restartNumberingAfterBreak="0">
+  <w:abstractNum w:abstractNumId="3" w15:restartNumberingAfterBreak="0">
     <w:nsid w:val="1B5B1D04"/>
     <w:multiLevelType w:val="hybridMultilevel"/>
     <w:tmpl w:val="67D0F44E"/>
@@ -2124,7 +2198,120 @@
       </w:rPr>
     </w:lvl>
   </w:abstractNum>
-  <w:abstractNum w:abstractNumId="3" w15:restartNumberingAfterBreak="0">
+  <w:abstractNum w:abstractNumId="4" w15:restartNumberingAfterBreak="0">
+    <w:nsid w:val="1FCA4647"/>
+    <w:multiLevelType w:val="hybridMultilevel"/>
+    <w:tmpl w:val="9C46D194"/>
+    <w:lvl w:ilvl="0" w:tplc="04090001">
+      <w:start w:val="1"/>
+      <w:numFmt w:val="bullet"/>
+      <w:lvlText w:val=""/>
+      <w:lvlJc w:val="left"/>
+      <w:pPr>
+        <w:ind w:left="720" w:hanging="360"/>
+      </w:pPr>
+      <w:rPr>
+        <w:rFonts w:ascii="Symbol" w:hAnsi="Symbol" w:hint="default"/>
+      </w:rPr>
+    </w:lvl>
+    <w:lvl w:ilvl="1" w:tplc="04090003" w:tentative="1">
+      <w:start w:val="1"/>
+      <w:numFmt w:val="bullet"/>
+      <w:lvlText w:val="o"/>
+      <w:lvlJc w:val="left"/>
+      <w:pPr>
+        <w:ind w:left="1440" w:hanging="360"/>
+      </w:pPr>
+      <w:rPr>
+        <w:rFonts w:ascii="Courier New" w:hAnsi="Courier New" w:cs="Courier New" w:hint="default"/>
+      </w:rPr>
+    </w:lvl>
+    <w:lvl w:ilvl="2" w:tplc="04090005" w:tentative="1">
+      <w:start w:val="1"/>
+      <w:numFmt w:val="bullet"/>
+      <w:lvlText w:val=""/>
+      <w:lvlJc w:val="left"/>
+      <w:pPr>
+        <w:ind w:left="2160" w:hanging="360"/>
+      </w:pPr>
+      <w:rPr>
+        <w:rFonts w:ascii="Wingdings" w:hAnsi="Wingdings" w:hint="default"/>
+      </w:rPr>
+    </w:lvl>
+    <w:lvl w:ilvl="3" w:tplc="04090001" w:tentative="1">
+      <w:start w:val="1"/>
+      <w:numFmt w:val="bullet"/>
+      <w:lvlText w:val=""/>
+      <w:lvlJc w:val="left"/>
+      <w:pPr>
+        <w:ind w:left="2880" w:hanging="360"/>
+      </w:pPr>
+      <w:rPr>
+        <w:rFonts w:ascii="Symbol" w:hAnsi="Symbol" w:hint="default"/>
+      </w:rPr>
+    </w:lvl>
+    <w:lvl w:ilvl="4" w:tplc="04090003" w:tentative="1">
+      <w:start w:val="1"/>
+      <w:numFmt w:val="bullet"/>
+      <w:lvlText w:val="o"/>
+      <w:lvlJc w:val="left"/>
+      <w:pPr>
+        <w:ind w:left="3600" w:hanging="360"/>
+      </w:pPr>
+      <w:rPr>
+        <w:rFonts w:ascii="Courier New" w:hAnsi="Courier New" w:cs="Courier New" w:hint="default"/>
+      </w:rPr>
+    </w:lvl>
+    <w:lvl w:ilvl="5" w:tplc="04090005" w:tentative="1">
+      <w:start w:val="1"/>
+      <w:numFmt w:val="bullet"/>
+      <w:lvlText w:val=""/>
+      <w:lvlJc w:val="left"/>
+      <w:pPr>
+        <w:ind w:left="4320" w:hanging="360"/>
+      </w:pPr>
+      <w:rPr>
+        <w:rFonts w:ascii="Wingdings" w:hAnsi="Wingdings" w:hint="default"/>
+      </w:rPr>
+    </w:lvl>
+    <w:lvl w:ilvl="6" w:tplc="04090001" w:tentative="1">
+      <w:start w:val="1"/>
+      <w:numFmt w:val="bullet"/>
+      <w:lvlText w:val=""/>
+      <w:lvlJc w:val="left"/>
+      <w:pPr>
+        <w:ind w:left="5040" w:hanging="360"/>
+      </w:pPr>
+      <w:rPr>
+        <w:rFonts w:ascii="Symbol" w:hAnsi="Symbol" w:hint="default"/>
+      </w:rPr>
+    </w:lvl>
+    <w:lvl w:ilvl="7" w:tplc="04090003" w:tentative="1">
+      <w:start w:val="1"/>
+      <w:numFmt w:val="bullet"/>
+      <w:lvlText w:val="o"/>
+      <w:lvlJc w:val="left"/>
+      <w:pPr>
+        <w:ind w:left="5760" w:hanging="360"/>
+      </w:pPr>
+      <w:rPr>
+        <w:rFonts w:ascii="Courier New" w:hAnsi="Courier New" w:cs="Courier New" w:hint="default"/>
+      </w:rPr>
+    </w:lvl>
+    <w:lvl w:ilvl="8" w:tplc="04090005" w:tentative="1">
+      <w:start w:val="1"/>
+      <w:numFmt w:val="bullet"/>
+      <w:lvlText w:val=""/>
+      <w:lvlJc w:val="left"/>
+      <w:pPr>
+        <w:ind w:left="6480" w:hanging="360"/>
+      </w:pPr>
+      <w:rPr>
+        <w:rFonts w:ascii="Wingdings" w:hAnsi="Wingdings" w:hint="default"/>
+      </w:rPr>
+    </w:lvl>
+  </w:abstractNum>
+  <w:abstractNum w:abstractNumId="5" w15:restartNumberingAfterBreak="0">
     <w:nsid w:val="321C1A16"/>
     <w:multiLevelType w:val="hybridMultilevel"/>
     <w:tmpl w:val="79CE7694"/>
@@ -2237,7 +2424,120 @@
       </w:rPr>
     </w:lvl>
   </w:abstractNum>
-  <w:abstractNum w:abstractNumId="4" w15:restartNumberingAfterBreak="0">
+  <w:abstractNum w:abstractNumId="6" w15:restartNumberingAfterBreak="0">
+    <w:nsid w:val="3826536F"/>
+    <w:multiLevelType w:val="hybridMultilevel"/>
+    <w:tmpl w:val="3BE8A33C"/>
+    <w:lvl w:ilvl="0" w:tplc="04090001">
+      <w:start w:val="1"/>
+      <w:numFmt w:val="bullet"/>
+      <w:lvlText w:val=""/>
+      <w:lvlJc w:val="left"/>
+      <w:pPr>
+        <w:ind w:left="720" w:hanging="360"/>
+      </w:pPr>
+      <w:rPr>
+        <w:rFonts w:ascii="Symbol" w:hAnsi="Symbol" w:hint="default"/>
+      </w:rPr>
+    </w:lvl>
+    <w:lvl w:ilvl="1" w:tplc="04090003" w:tentative="1">
+      <w:start w:val="1"/>
+      <w:numFmt w:val="bullet"/>
+      <w:lvlText w:val="o"/>
+      <w:lvlJc w:val="left"/>
+      <w:pPr>
+        <w:ind w:left="1440" w:hanging="360"/>
+      </w:pPr>
+      <w:rPr>
+        <w:rFonts w:ascii="Courier New" w:hAnsi="Courier New" w:cs="Courier New" w:hint="default"/>
+      </w:rPr>
+    </w:lvl>
+    <w:lvl w:ilvl="2" w:tplc="04090005" w:tentative="1">
+      <w:start w:val="1"/>
+      <w:numFmt w:val="bullet"/>
+      <w:lvlText w:val=""/>
+      <w:lvlJc w:val="left"/>
+      <w:pPr>
+        <w:ind w:left="2160" w:hanging="360"/>
+      </w:pPr>
+      <w:rPr>
+        <w:rFonts w:ascii="Wingdings" w:hAnsi="Wingdings" w:hint="default"/>
+      </w:rPr>
+    </w:lvl>
+    <w:lvl w:ilvl="3" w:tplc="04090001" w:tentative="1">
+      <w:start w:val="1"/>
+      <w:numFmt w:val="bullet"/>
+      <w:lvlText w:val=""/>
+      <w:lvlJc w:val="left"/>
+      <w:pPr>
+        <w:ind w:left="2880" w:hanging="360"/>
+      </w:pPr>
+      <w:rPr>
+        <w:rFonts w:ascii="Symbol" w:hAnsi="Symbol" w:hint="default"/>
+      </w:rPr>
+    </w:lvl>
+    <w:lvl w:ilvl="4" w:tplc="04090003" w:tentative="1">
+      <w:start w:val="1"/>
+      <w:numFmt w:val="bullet"/>
+      <w:lvlText w:val="o"/>
+      <w:lvlJc w:val="left"/>
+      <w:pPr>
+        <w:ind w:left="3600" w:hanging="360"/>
+      </w:pPr>
+      <w:rPr>
+        <w:rFonts w:ascii="Courier New" w:hAnsi="Courier New" w:cs="Courier New" w:hint="default"/>
+      </w:rPr>
+    </w:lvl>
+    <w:lvl w:ilvl="5" w:tplc="04090005" w:tentative="1">
+      <w:start w:val="1"/>
+      <w:numFmt w:val="bullet"/>
+      <w:lvlText w:val=""/>
+      <w:lvlJc w:val="left"/>
+      <w:pPr>
+        <w:ind w:left="4320" w:hanging="360"/>
+      </w:pPr>
+      <w:rPr>
+        <w:rFonts w:ascii="Wingdings" w:hAnsi="Wingdings" w:hint="default"/>
+      </w:rPr>
+    </w:lvl>
+    <w:lvl w:ilvl="6" w:tplc="04090001" w:tentative="1">
+      <w:start w:val="1"/>
+      <w:numFmt w:val="bullet"/>
+      <w:lvlText w:val=""/>
+      <w:lvlJc w:val="left"/>
+      <w:pPr>
+        <w:ind w:left="5040" w:hanging="360"/>
+      </w:pPr>
+      <w:rPr>
+        <w:rFonts w:ascii="Symbol" w:hAnsi="Symbol" w:hint="default"/>
+      </w:rPr>
+    </w:lvl>
+    <w:lvl w:ilvl="7" w:tplc="04090003" w:tentative="1">
+      <w:start w:val="1"/>
+      <w:numFmt w:val="bullet"/>
+      <w:lvlText w:val="o"/>
+      <w:lvlJc w:val="left"/>
+      <w:pPr>
+        <w:ind w:left="5760" w:hanging="360"/>
+      </w:pPr>
+      <w:rPr>
+        <w:rFonts w:ascii="Courier New" w:hAnsi="Courier New" w:cs="Courier New" w:hint="default"/>
+      </w:rPr>
+    </w:lvl>
+    <w:lvl w:ilvl="8" w:tplc="04090005" w:tentative="1">
+      <w:start w:val="1"/>
+      <w:numFmt w:val="bullet"/>
+      <w:lvlText w:val=""/>
+      <w:lvlJc w:val="left"/>
+      <w:pPr>
+        <w:ind w:left="6480" w:hanging="360"/>
+      </w:pPr>
+      <w:rPr>
+        <w:rFonts w:ascii="Wingdings" w:hAnsi="Wingdings" w:hint="default"/>
+      </w:rPr>
+    </w:lvl>
+  </w:abstractNum>
+  <w:abstractNum w:abstractNumId="7" w15:restartNumberingAfterBreak="0">
     <w:nsid w:val="45894DF9"/>
     <w:multiLevelType w:val="hybridMultilevel"/>
     <w:tmpl w:val="06FC758A"/>
@@ -2350,7 +2650,7 @@
       </w:rPr>
     </w:lvl>
   </w:abstractNum>
-  <w:abstractNum w:abstractNumId="5" w15:restartNumberingAfterBreak="0">
+  <w:abstractNum w:abstractNumId="8" w15:restartNumberingAfterBreak="0">
     <w:nsid w:val="48216C5D"/>
     <w:multiLevelType w:val="hybridMultilevel"/>
     <w:tmpl w:val="F4609DF4"/>
@@ -2463,7 +2763,7 @@
       </w:rPr>
     </w:lvl>
   </w:abstractNum>
-  <w:abstractNum w:abstractNumId="6" w15:restartNumberingAfterBreak="0">
+  <w:abstractNum w:abstractNumId="9" w15:restartNumberingAfterBreak="0">
     <w:nsid w:val="484006B4"/>
     <w:multiLevelType w:val="hybridMultilevel"/>
     <w:tmpl w:val="A8BA7740"/>
@@ -2576,7 +2876,7 @@
       </w:rPr>
     </w:lvl>
   </w:abstractNum>
-  <w:abstractNum w:abstractNumId="7" w15:restartNumberingAfterBreak="0">
+  <w:abstractNum w:abstractNumId="10" w15:restartNumberingAfterBreak="0">
     <w:nsid w:val="50AB6E8C"/>
     <w:multiLevelType w:val="hybridMultilevel"/>
     <w:tmpl w:val="65D4E538"/>
@@ -2689,7 +2989,7 @@
       </w:rPr>
     </w:lvl>
   </w:abstractNum>
-  <w:abstractNum w:abstractNumId="8" w15:restartNumberingAfterBreak="0">
+  <w:abstractNum w:abstractNumId="11" w15:restartNumberingAfterBreak="0">
     <w:nsid w:val="51E926DF"/>
     <w:multiLevelType w:val="hybridMultilevel"/>
     <w:tmpl w:val="088C4504"/>
@@ -2802,7 +3102,7 @@
       </w:rPr>
     </w:lvl>
   </w:abstractNum>
-  <w:abstractNum w:abstractNumId="9" w15:restartNumberingAfterBreak="0">
+  <w:abstractNum w:abstractNumId="12" w15:restartNumberingAfterBreak="0">
     <w:nsid w:val="53DA0ACB"/>
     <w:multiLevelType w:val="hybridMultilevel"/>
     <w:tmpl w:val="3D4A99A6"/>
@@ -2915,7 +3215,233 @@
       </w:rPr>
     </w:lvl>
   </w:abstractNum>
-  <w:abstractNum w:abstractNumId="10" w15:restartNumberingAfterBreak="0">
+  <w:abstractNum w:abstractNumId="13" w15:restartNumberingAfterBreak="0">
+    <w:nsid w:val="57DB2C1C"/>
+    <w:multiLevelType w:val="hybridMultilevel"/>
+    <w:tmpl w:val="DF042444"/>
+    <w:lvl w:ilvl="0" w:tplc="04090001">
+      <w:start w:val="1"/>
+      <w:numFmt w:val="bullet"/>
+      <w:lvlText w:val=""/>
+      <w:lvlJc w:val="left"/>
+      <w:pPr>
+        <w:ind w:left="720" w:hanging="360"/>
+      </w:pPr>
+      <w:rPr>
+        <w:rFonts w:ascii="Symbol" w:hAnsi="Symbol" w:hint="default"/>
+      </w:rPr>
+    </w:lvl>
+    <w:lvl w:ilvl="1" w:tplc="04090003" w:tentative="1">
+      <w:start w:val="1"/>
+      <w:numFmt w:val="bullet"/>
+      <w:lvlText w:val="o"/>
+      <w:lvlJc w:val="left"/>
+      <w:pPr>
+        <w:ind w:left="1440" w:hanging="360"/>
+      </w:pPr>
+      <w:rPr>
+        <w:rFonts w:ascii="Courier New" w:hAnsi="Courier New" w:cs="Courier New" w:hint="default"/>
+      </w:rPr>
+    </w:lvl>
+    <w:lvl w:ilvl="2" w:tplc="04090005" w:tentative="1">
+      <w:start w:val="1"/>
+      <w:numFmt w:val="bullet"/>
+      <w:lvlText w:val=""/>
+      <w:lvlJc w:val="left"/>
+      <w:pPr>
+        <w:ind w:left="2160" w:hanging="360"/>
+      </w:pPr>
+      <w:rPr>
+        <w:rFonts w:ascii="Wingdings" w:hAnsi="Wingdings" w:hint="default"/>
+      </w:rPr>
+    </w:lvl>
+    <w:lvl w:ilvl="3" w:tplc="04090001" w:tentative="1">
+      <w:start w:val="1"/>
+      <w:numFmt w:val="bullet"/>
+      <w:lvlText w:val=""/>
+      <w:lvlJc w:val="left"/>
+      <w:pPr>
+        <w:ind w:left="2880" w:hanging="360"/>
+      </w:pPr>
+      <w:rPr>
+        <w:rFonts w:ascii="Symbol" w:hAnsi="Symbol" w:hint="default"/>
+      </w:rPr>
+    </w:lvl>
+    <w:lvl w:ilvl="4" w:tplc="04090003" w:tentative="1">
+      <w:start w:val="1"/>
+      <w:numFmt w:val="bullet"/>
+      <w:lvlText w:val="o"/>
+      <w:lvlJc w:val="left"/>
+      <w:pPr>
+        <w:ind w:left="3600" w:hanging="360"/>
+      </w:pPr>
+      <w:rPr>
+        <w:rFonts w:ascii="Courier New" w:hAnsi="Courier New" w:cs="Courier New" w:hint="default"/>
+      </w:rPr>
+    </w:lvl>
+    <w:lvl w:ilvl="5" w:tplc="04090005" w:tentative="1">
+      <w:start w:val="1"/>
+      <w:numFmt w:val="bullet"/>
+      <w:lvlText w:val=""/>
+      <w:lvlJc w:val="left"/>
+      <w:pPr>
+        <w:ind w:left="4320" w:hanging="360"/>
+      </w:pPr>
+      <w:rPr>
+        <w:rFonts w:ascii="Wingdings" w:hAnsi="Wingdings" w:hint="default"/>
+      </w:rPr>
+    </w:lvl>
+    <w:lvl w:ilvl="6" w:tplc="04090001" w:tentative="1">
+      <w:start w:val="1"/>
+      <w:numFmt w:val="bullet"/>
+      <w:lvlText w:val=""/>
+      <w:lvlJc w:val="left"/>
+      <w:pPr>
+        <w:ind w:left="5040" w:hanging="360"/>
+      </w:pPr>
+      <w:rPr>
+        <w:rFonts w:ascii="Symbol" w:hAnsi="Symbol" w:hint="default"/>
+      </w:rPr>
+    </w:lvl>
+    <w:lvl w:ilvl="7" w:tplc="04090003" w:tentative="1">
+      <w:start w:val="1"/>
+      <w:numFmt w:val="bullet"/>
+      <w:lvlText w:val="o"/>
+      <w:lvlJc w:val="left"/>
+      <w:pPr>
+        <w:ind w:left="5760" w:hanging="360"/>
+      </w:pPr>
+      <w:rPr>
+        <w:rFonts w:ascii="Courier New" w:hAnsi="Courier New" w:cs="Courier New" w:hint="default"/>
+      </w:rPr>
+    </w:lvl>
+    <w:lvl w:ilvl="8" w:tplc="04090005" w:tentative="1">
+      <w:start w:val="1"/>
+      <w:numFmt w:val="bullet"/>
+      <w:lvlText w:val=""/>
+      <w:lvlJc w:val="left"/>
+      <w:pPr>
+        <w:ind w:left="6480" w:hanging="360"/>
+      </w:pPr>
+      <w:rPr>
+        <w:rFonts w:ascii="Wingdings" w:hAnsi="Wingdings" w:hint="default"/>
+      </w:rPr>
+    </w:lvl>
+  </w:abstractNum>
+  <w:abstractNum w:abstractNumId="14" w15:restartNumberingAfterBreak="0">
+    <w:nsid w:val="59043660"/>
+    <w:multiLevelType w:val="hybridMultilevel"/>
+    <w:tmpl w:val="99061486"/>
+    <w:lvl w:ilvl="0" w:tplc="04090001">
+      <w:start w:val="1"/>
+      <w:numFmt w:val="bullet"/>
+      <w:lvlText w:val=""/>
+      <w:lvlJc w:val="left"/>
+      <w:pPr>
+        <w:ind w:left="720" w:hanging="360"/>
+      </w:pPr>
+      <w:rPr>
+        <w:rFonts w:ascii="Symbol" w:hAnsi="Symbol" w:hint="default"/>
+      </w:rPr>
+    </w:lvl>
+    <w:lvl w:ilvl="1" w:tplc="04090003" w:tentative="1">
+      <w:start w:val="1"/>
+      <w:numFmt w:val="bullet"/>
+      <w:lvlText w:val="o"/>
+      <w:lvlJc w:val="left"/>
+      <w:pPr>
+        <w:ind w:left="1440" w:hanging="360"/>
+      </w:pPr>
+      <w:rPr>
+        <w:rFonts w:ascii="Courier New" w:hAnsi="Courier New" w:cs="Courier New" w:hint="default"/>
+      </w:rPr>
+    </w:lvl>
+    <w:lvl w:ilvl="2" w:tplc="04090005" w:tentative="1">
+      <w:start w:val="1"/>
+      <w:numFmt w:val="bullet"/>
+      <w:lvlText w:val=""/>
+      <w:lvlJc w:val="left"/>
+      <w:pPr>
+        <w:ind w:left="2160" w:hanging="360"/>
+      </w:pPr>
+      <w:rPr>
+        <w:rFonts w:ascii="Wingdings" w:hAnsi="Wingdings" w:hint="default"/>
+      </w:rPr>
+    </w:lvl>
+    <w:lvl w:ilvl="3" w:tplc="04090001" w:tentative="1">
+      <w:start w:val="1"/>
+      <w:numFmt w:val="bullet"/>
+      <w:lvlText w:val=""/>
+      <w:lvlJc w:val="left"/>
+      <w:pPr>
+        <w:ind w:left="2880" w:hanging="360"/>
+      </w:pPr>
+      <w:rPr>
+        <w:rFonts w:ascii="Symbol" w:hAnsi="Symbol" w:hint="default"/>
+      </w:rPr>
+    </w:lvl>
+    <w:lvl w:ilvl="4" w:tplc="04090003" w:tentative="1">
+      <w:start w:val="1"/>
+      <w:numFmt w:val="bullet"/>
+      <w:lvlText w:val="o"/>
+      <w:lvlJc w:val="left"/>
+      <w:pPr>
+        <w:ind w:left="3600" w:hanging="360"/>
+      </w:pPr>
+      <w:rPr>
+        <w:rFonts w:ascii="Courier New" w:hAnsi="Courier New" w:cs="Courier New" w:hint="default"/>
+      </w:rPr>
+    </w:lvl>
+    <w:lvl w:ilvl="5" w:tplc="04090005" w:tentative="1">
+      <w:start w:val="1"/>
+      <w:numFmt w:val="bullet"/>
+      <w:lvlText w:val=""/>
+      <w:lvlJc w:val="left"/>
+      <w:pPr>
+        <w:ind w:left="4320" w:hanging="360"/>
+      </w:pPr>
+      <w:rPr>
+        <w:rFonts w:ascii="Wingdings" w:hAnsi="Wingdings" w:hint="default"/>
+      </w:rPr>
+    </w:lvl>
+    <w:lvl w:ilvl="6" w:tplc="04090001" w:tentative="1">
+      <w:start w:val="1"/>
+      <w:numFmt w:val="bullet"/>
+      <w:lvlText w:val=""/>
+      <w:lvlJc w:val="left"/>
+      <w:pPr>
+        <w:ind w:left="5040" w:hanging="360"/>
+      </w:pPr>
+      <w:rPr>
+        <w:rFonts w:ascii="Symbol" w:hAnsi="Symbol" w:hint="default"/>
+      </w:rPr>
+    </w:lvl>
+    <w:lvl w:ilvl="7" w:tplc="04090003" w:tentative="1">
+      <w:start w:val="1"/>
+      <w:numFmt w:val="bullet"/>
+      <w:lvlText w:val="o"/>
+      <w:lvlJc w:val="left"/>
+      <w:pPr>
+        <w:ind w:left="5760" w:hanging="360"/>
+      </w:pPr>
+      <w:rPr>
+        <w:rFonts w:ascii="Courier New" w:hAnsi="Courier New" w:cs="Courier New" w:hint="default"/>
+      </w:rPr>
+    </w:lvl>
+    <w:lvl w:ilvl="8" w:tplc="04090005" w:tentative="1">
+      <w:start w:val="1"/>
+      <w:numFmt w:val="bullet"/>
+      <w:lvlText w:val=""/>
+      <w:lvlJc w:val="left"/>
+      <w:pPr>
+        <w:ind w:left="6480" w:hanging="360"/>
+      </w:pPr>
+      <w:rPr>
+        <w:rFonts w:ascii="Wingdings" w:hAnsi="Wingdings" w:hint="default"/>
+      </w:rPr>
+    </w:lvl>
+  </w:abstractNum>
+  <w:abstractNum w:abstractNumId="15" w15:restartNumberingAfterBreak="0">
     <w:nsid w:val="59D7526B"/>
     <w:multiLevelType w:val="hybridMultilevel"/>
     <w:tmpl w:val="0F707DFA"/>
@@ -3028,7 +3554,7 @@
       </w:rPr>
     </w:lvl>
   </w:abstractNum>
-  <w:abstractNum w:abstractNumId="11" w15:restartNumberingAfterBreak="0">
+  <w:abstractNum w:abstractNumId="16" w15:restartNumberingAfterBreak="0">
     <w:nsid w:val="5F6C790A"/>
     <w:multiLevelType w:val="hybridMultilevel"/>
     <w:tmpl w:val="9C22552C"/>
@@ -3141,7 +3667,7 @@
       </w:rPr>
     </w:lvl>
   </w:abstractNum>
-  <w:abstractNum w:abstractNumId="12" w15:restartNumberingAfterBreak="0">
+  <w:abstractNum w:abstractNumId="17" w15:restartNumberingAfterBreak="0">
     <w:nsid w:val="682E6F69"/>
     <w:multiLevelType w:val="hybridMultilevel"/>
     <w:tmpl w:val="63145448"/>
@@ -3254,7 +3780,7 @@
       </w:rPr>
     </w:lvl>
   </w:abstractNum>
-  <w:abstractNum w:abstractNumId="13" w15:restartNumberingAfterBreak="0">
+  <w:abstractNum w:abstractNumId="18" w15:restartNumberingAfterBreak="0">
     <w:nsid w:val="792A1D3A"/>
     <w:multiLevelType w:val="hybridMultilevel"/>
     <w:tmpl w:val="93EEAD6E"/>
@@ -3367,53 +3893,184 @@
       </w:rPr>
     </w:lvl>
   </w:abstractNum>
+  <w:abstractNum w:abstractNumId="19" w15:restartNumberingAfterBreak="0">
+    <w:nsid w:val="7CF23266"/>
+    <w:multiLevelType w:val="hybridMultilevel"/>
+    <w:tmpl w:val="5A6AFF58"/>
+    <w:lvl w:ilvl="0" w:tplc="04090001">
+      <w:start w:val="1"/>
+      <w:numFmt w:val="bullet"/>
+      <w:lvlText w:val=""/>
+      <w:lvlJc w:val="left"/>
+      <w:pPr>
+        <w:ind w:left="720" w:hanging="360"/>
+      </w:pPr>
+      <w:rPr>
+        <w:rFonts w:ascii="Symbol" w:hAnsi="Symbol" w:hint="default"/>
+      </w:rPr>
+    </w:lvl>
+    <w:lvl w:ilvl="1" w:tplc="04090003" w:tentative="1">
+      <w:start w:val="1"/>
+      <w:numFmt w:val="bullet"/>
+      <w:lvlText w:val="o"/>
+      <w:lvlJc w:val="left"/>
+      <w:pPr>
+        <w:ind w:left="1440" w:hanging="360"/>
+      </w:pPr>
+      <w:rPr>
+        <w:rFonts w:ascii="Courier New" w:hAnsi="Courier New" w:cs="Courier New" w:hint="default"/>
+      </w:rPr>
+    </w:lvl>
+    <w:lvl w:ilvl="2" w:tplc="04090005" w:tentative="1">
+      <w:start w:val="1"/>
+      <w:numFmt w:val="bullet"/>
+      <w:lvlText w:val=""/>
+      <w:lvlJc w:val="left"/>
+      <w:pPr>
+        <w:ind w:left="2160" w:hanging="360"/>
+      </w:pPr>
+      <w:rPr>
+        <w:rFonts w:ascii="Wingdings" w:hAnsi="Wingdings" w:hint="default"/>
+      </w:rPr>
+    </w:lvl>
+    <w:lvl w:ilvl="3" w:tplc="04090001" w:tentative="1">
+      <w:start w:val="1"/>
+      <w:numFmt w:val="bullet"/>
+      <w:lvlText w:val=""/>
+      <w:lvlJc w:val="left"/>
+      <w:pPr>
+        <w:ind w:left="2880" w:hanging="360"/>
+      </w:pPr>
+      <w:rPr>
+        <w:rFonts w:ascii="Symbol" w:hAnsi="Symbol" w:hint="default"/>
+      </w:rPr>
+    </w:lvl>
+    <w:lvl w:ilvl="4" w:tplc="04090003" w:tentative="1">
+      <w:start w:val="1"/>
+      <w:numFmt w:val="bullet"/>
+      <w:lvlText w:val="o"/>
+      <w:lvlJc w:val="left"/>
+      <w:pPr>
+        <w:ind w:left="3600" w:hanging="360"/>
+      </w:pPr>
+      <w:rPr>
+        <w:rFonts w:ascii="Courier New" w:hAnsi="Courier New" w:cs="Courier New" w:hint="default"/>
+      </w:rPr>
+    </w:lvl>
+    <w:lvl w:ilvl="5" w:tplc="04090005" w:tentative="1">
+      <w:start w:val="1"/>
+      <w:numFmt w:val="bullet"/>
+      <w:lvlText w:val=""/>
+      <w:lvlJc w:val="left"/>
+      <w:pPr>
+        <w:ind w:left="4320" w:hanging="360"/>
+      </w:pPr>
+      <w:rPr>
+        <w:rFonts w:ascii="Wingdings" w:hAnsi="Wingdings" w:hint="default"/>
+      </w:rPr>
+    </w:lvl>
+    <w:lvl w:ilvl="6" w:tplc="04090001" w:tentative="1">
+      <w:start w:val="1"/>
+      <w:numFmt w:val="bullet"/>
+      <w:lvlText w:val=""/>
+      <w:lvlJc w:val="left"/>
+      <w:pPr>
+        <w:ind w:left="5040" w:hanging="360"/>
+      </w:pPr>
+      <w:rPr>
+        <w:rFonts w:ascii="Symbol" w:hAnsi="Symbol" w:hint="default"/>
+      </w:rPr>
+    </w:lvl>
+    <w:lvl w:ilvl="7" w:tplc="04090003" w:tentative="1">
+      <w:start w:val="1"/>
+      <w:numFmt w:val="bullet"/>
+      <w:lvlText w:val="o"/>
+      <w:lvlJc w:val="left"/>
+      <w:pPr>
+        <w:ind w:left="5760" w:hanging="360"/>
+      </w:pPr>
+      <w:rPr>
+        <w:rFonts w:ascii="Courier New" w:hAnsi="Courier New" w:cs="Courier New" w:hint="default"/>
+      </w:rPr>
+    </w:lvl>
+    <w:lvl w:ilvl="8" w:tplc="04090005" w:tentative="1">
+      <w:start w:val="1"/>
+      <w:numFmt w:val="bullet"/>
+      <w:lvlText w:val=""/>
+      <w:lvlJc w:val="left"/>
+      <w:pPr>
+        <w:ind w:left="6480" w:hanging="360"/>
+      </w:pPr>
+      <w:rPr>
+        <w:rFonts w:ascii="Wingdings" w:hAnsi="Wingdings" w:hint="default"/>
+      </w:rPr>
+    </w:lvl>
+  </w:abstractNum>
   <w:num w:numId="1">
+    <w:abstractNumId w:val="1"/>
+  </w:num>
+  <w:num w:numId="2">
+    <w:abstractNumId w:val="11"/>
+  </w:num>
+  <w:num w:numId="3">
+    <w:abstractNumId w:val="12"/>
+  </w:num>
+  <w:num w:numId="4">
+    <w:abstractNumId w:val="7"/>
+  </w:num>
+  <w:num w:numId="5">
+    <w:abstractNumId w:val="15"/>
+  </w:num>
+  <w:num w:numId="6">
+    <w:abstractNumId w:val="16"/>
+  </w:num>
+  <w:num w:numId="7">
+    <w:abstractNumId w:val="9"/>
+  </w:num>
+  <w:num w:numId="8">
+    <w:abstractNumId w:val="10"/>
+  </w:num>
+  <w:num w:numId="9">
+    <w:abstractNumId w:val="8"/>
+  </w:num>
+  <w:num w:numId="10">
+    <w:abstractNumId w:val="3"/>
+  </w:num>
+  <w:num w:numId="11">
+    <w:abstractNumId w:val="17"/>
+  </w:num>
+  <w:num w:numId="12">
+    <w:abstractNumId w:val="18"/>
+  </w:num>
+  <w:num w:numId="13">
+    <w:abstractNumId w:val="5"/>
+  </w:num>
+  <w:num w:numId="14">
+    <w:abstractNumId w:val="2"/>
+  </w:num>
+  <w:num w:numId="15">
+    <w:abstractNumId w:val="19"/>
+  </w:num>
+  <w:num w:numId="16">
+    <w:abstractNumId w:val="13"/>
+  </w:num>
+  <w:num w:numId="17">
+    <w:abstractNumId w:val="4"/>
+  </w:num>
+  <w:num w:numId="18">
+    <w:abstractNumId w:val="14"/>
+  </w:num>
+  <w:num w:numId="19">
     <w:abstractNumId w:val="0"/>
   </w:num>
-  <w:num w:numId="2">
-    <w:abstractNumId w:val="8"/>
-  </w:num>
-  <w:num w:numId="3">
-    <w:abstractNumId w:val="9"/>
-  </w:num>
-  <w:num w:numId="4">
-    <w:abstractNumId w:val="4"/>
-  </w:num>
-  <w:num w:numId="5">
-    <w:abstractNumId w:val="10"/>
-  </w:num>
-  <w:num w:numId="6">
-    <w:abstractNumId w:val="11"/>
-  </w:num>
-  <w:num w:numId="7">
+  <w:num w:numId="20">
     <w:abstractNumId w:val="6"/>
-  </w:num>
-  <w:num w:numId="8">
-    <w:abstractNumId w:val="7"/>
-  </w:num>
-  <w:num w:numId="9">
-    <w:abstractNumId w:val="5"/>
-  </w:num>
-  <w:num w:numId="10">
-    <w:abstractNumId w:val="2"/>
-  </w:num>
-  <w:num w:numId="11">
-    <w:abstractNumId w:val="12"/>
-  </w:num>
-  <w:num w:numId="12">
-    <w:abstractNumId w:val="13"/>
-  </w:num>
-  <w:num w:numId="13">
-    <w:abstractNumId w:val="3"/>
-  </w:num>
-  <w:num w:numId="14">
-    <w:abstractNumId w:val="1"/>
   </w:num>
 </w:numbering>
 </file>
 
 <file path=word/styles.xml><?xml version="1.0" encoding="utf-8"?>
-<w:styles xmlns:mc="http://schemas.openxmlformats.org/markup-compatibility/2006" xmlns:r="http://schemas.openxmlformats.org/officeDocument/2006/relationships" xmlns:w="http://schemas.openxmlformats.org/wordprocessingml/2006/main" xmlns:w14="http://schemas.microsoft.com/office/word/2010/wordml" xmlns:w15="http://schemas.microsoft.com/office/word/2012/wordml" xmlns:w16cid="http://schemas.microsoft.com/office/word/2016/wordml/cid" xmlns:w16se="http://schemas.microsoft.com/office/word/2015/wordml/symex" mc:Ignorable="w14 w15 w16se w16cid">
+<w:styles xmlns:mc="http://schemas.openxmlformats.org/markup-compatibility/2006" xmlns:r="http://schemas.openxmlformats.org/officeDocument/2006/relationships" xmlns:w="http://schemas.openxmlformats.org/wordprocessingml/2006/main" xmlns:w14="http://schemas.microsoft.com/office/word/2010/wordml" xmlns:w15="http://schemas.microsoft.com/office/word/2012/wordml" xmlns:w16cex="http://schemas.microsoft.com/office/word/2018/wordml/cex" xmlns:w16cid="http://schemas.microsoft.com/office/word/2016/wordml/cid" xmlns:w16="http://schemas.microsoft.com/office/word/2018/wordml" xmlns:w16se="http://schemas.microsoft.com/office/word/2015/wordml/symex" mc:Ignorable="w14 w15 w16se w16cid w16 w16cex">
   <w:docDefaults>
     <w:rPrDefault>
       <w:rPr>
@@ -3429,7 +4086,7 @@
       </w:pPr>
     </w:pPrDefault>
   </w:docDefaults>
-  <w:latentStyles w:defLockedState="0" w:defUIPriority="99" w:defSemiHidden="0" w:defUnhideWhenUsed="0" w:defQFormat="0" w:count="375">
+  <w:latentStyles w:defLockedState="0" w:defUIPriority="99" w:defSemiHidden="0" w:defUnhideWhenUsed="0" w:defQFormat="0" w:count="376">
     <w:lsdException w:name="Normal" w:uiPriority="0" w:qFormat="1"/>
     <w:lsdException w:name="heading 1" w:uiPriority="9" w:qFormat="1"/>
     <w:lsdException w:name="heading 2" w:semiHidden="1" w:uiPriority="9" w:unhideWhenUsed="1" w:qFormat="1"/>
@@ -3805,6 +4462,7 @@
     <w:lsdException w:name="Smart Hyperlink" w:semiHidden="1" w:unhideWhenUsed="1"/>
     <w:lsdException w:name="Hashtag" w:semiHidden="1" w:unhideWhenUsed="1"/>
     <w:lsdException w:name="Unresolved Mention" w:semiHidden="1" w:unhideWhenUsed="1"/>
+    <w:lsdException w:name="Smart Link" w:semiHidden="1" w:unhideWhenUsed="1"/>
   </w:latentStyles>
   <w:style w:type="paragraph" w:default="1" w:styleId="Normal">
     <w:name w:val="Normal"/>
@@ -4205,7 +4863,7 @@
 </file>
 
 <file path=customXml/itemProps1.xml><?xml version="1.0" encoding="utf-8"?>
-<ds:datastoreItem xmlns:ds="http://schemas.openxmlformats.org/officeDocument/2006/customXml" ds:itemID="{14BB22E8-D6E0-4D4E-9F54-FF6B583765E4}">
+<ds:datastoreItem xmlns:ds="http://schemas.openxmlformats.org/officeDocument/2006/customXml" ds:itemID="{939FEE07-0D6D-4609-A08B-FE22DC2B9249}">
   <ds:schemaRefs>
     <ds:schemaRef ds:uri="http://schemas.openxmlformats.org/officeDocument/2006/bibliography"/>
   </ds:schemaRefs>

</xml_diff>